<commit_message>
final techdoc update for ge02
</commit_message>
<xml_diff>
--- a/TechDocs/cs1050techdoc.docx
+++ b/TechDocs/cs1050techdoc.docx
@@ -481,7 +481,15 @@
         <w:spacing w:line="360" w:lineRule="auto"/>
       </w:pPr>
       <w:r>
-        <w:t>I use headings to help organize and easily access information. I like to include snippets of code that contains comments as an easier way to have documentation. You can put in the document what is helpful for you.</w:t>
+        <w:t xml:space="preserve">I use headings to help organize and easily access information. I like to include snippets of code that </w:t>
+      </w:r>
+      <w:proofErr w:type="gramStart"/>
+      <w:r>
+        <w:t>contains</w:t>
+      </w:r>
+      <w:proofErr w:type="gramEnd"/>
+      <w:r>
+        <w:t xml:space="preserve"> comments as an easier way to have documentation. You can put in the document what is helpful for you.</w:t>
       </w:r>
     </w:p>
     <w:p>
@@ -554,7 +562,21 @@
         <w:rPr>
           <w:shd w:val="clear" w:color="auto" w:fill="FFF2CC"/>
         </w:rPr>
-        <w:t xml:space="preserve">Include what is necessary to set up your environment again. It can be a link to other documents or resources but it is required to have a brief summary of what information is provided in the link. </w:t>
+        <w:t xml:space="preserve">Include what is necessary to set up your environment again. It can be a link to other documents or </w:t>
+      </w:r>
+      <w:proofErr w:type="gramStart"/>
+      <w:r>
+        <w:rPr>
+          <w:shd w:val="clear" w:color="auto" w:fill="FFF2CC"/>
+        </w:rPr>
+        <w:t>resources</w:t>
+      </w:r>
+      <w:proofErr w:type="gramEnd"/>
+      <w:r>
+        <w:rPr>
+          <w:shd w:val="clear" w:color="auto" w:fill="FFF2CC"/>
+        </w:rPr>
+        <w:t xml:space="preserve"> but it is required to have a brief summary of what information is provided in the link. </w:t>
       </w:r>
     </w:p>
     <w:p>
@@ -640,8 +662,13 @@
       <w:bookmarkStart w:id="3" w:name="_p4s5uluouzyw" w:colFirst="0" w:colLast="0"/>
       <w:bookmarkEnd w:id="3"/>
       <w:r>
-        <w:t>Version Control with Git and Github</w:t>
-      </w:r>
+        <w:t xml:space="preserve">Version Control with Git and </w:t>
+      </w:r>
+      <w:proofErr w:type="spellStart"/>
+      <w:r>
+        <w:t>Github</w:t>
+      </w:r>
+      <w:proofErr w:type="spellEnd"/>
     </w:p>
     <w:p>
       <w:pPr>
@@ -657,7 +684,15 @@
         </w:r>
       </w:hyperlink>
       <w:r>
-        <w:t xml:space="preserve"> contains information on how to set up git and github.</w:t>
+        <w:t xml:space="preserve"> contains information on how to set up git and </w:t>
+      </w:r>
+      <w:proofErr w:type="spellStart"/>
+      <w:r>
+        <w:t>github</w:t>
+      </w:r>
+      <w:proofErr w:type="spellEnd"/>
+      <w:r>
+        <w:t>.</w:t>
       </w:r>
     </w:p>
     <w:p>
@@ -760,11 +795,19 @@
           <w:shd w:val="clear" w:color="auto" w:fill="FFF2CC"/>
         </w:rPr>
       </w:pPr>
+      <w:proofErr w:type="spellStart"/>
       <w:r>
         <w:rPr>
           <w:shd w:val="clear" w:color="auto" w:fill="FFF2CC"/>
         </w:rPr>
-        <w:t xml:space="preserve">Github- </w:t>
+        <w:t>Github</w:t>
+      </w:r>
+      <w:proofErr w:type="spellEnd"/>
+      <w:r>
+        <w:rPr>
+          <w:shd w:val="clear" w:color="auto" w:fill="FFF2CC"/>
+        </w:rPr>
+        <w:t xml:space="preserve">- </w:t>
       </w:r>
     </w:p>
     <w:p>
@@ -778,11 +821,19 @@
           <w:shd w:val="clear" w:color="auto" w:fill="FFF2CC"/>
         </w:rPr>
       </w:pPr>
+      <w:proofErr w:type="spellStart"/>
       <w:r>
         <w:rPr>
           <w:shd w:val="clear" w:color="auto" w:fill="FFF2CC"/>
         </w:rPr>
-        <w:t>Github is git but online. Some benefits include versioning, online backups, code review, and collaboration.</w:t>
+        <w:t>Github</w:t>
+      </w:r>
+      <w:proofErr w:type="spellEnd"/>
+      <w:r>
+        <w:rPr>
+          <w:shd w:val="clear" w:color="auto" w:fill="FFF2CC"/>
+        </w:rPr>
+        <w:t xml:space="preserve"> is git but online. Some benefits include versioning, online backups, code review, and collaboration.</w:t>
       </w:r>
     </w:p>
     <w:p>
@@ -881,8 +932,13 @@
         </w:r>
       </w:hyperlink>
       <w:r>
-        <w:t xml:space="preserve"> contains information on how to set up Eclipse, create a project and how to create a class..</w:t>
-      </w:r>
+        <w:t xml:space="preserve"> contains information on how to set up Eclipse, create a project and how to create a </w:t>
+      </w:r>
+      <w:proofErr w:type="gramStart"/>
+      <w:r>
+        <w:t>class..</w:t>
+      </w:r>
+      <w:proofErr w:type="gramEnd"/>
     </w:p>
     <w:p>
       <w:pPr>
@@ -1023,7 +1079,20 @@
         <w:spacing w:line="360" w:lineRule="auto"/>
       </w:pPr>
       <w:r>
-        <w:t>Check: public static void main (String[]args)</w:t>
+        <w:t>Check: public static void main (String</w:t>
+      </w:r>
+      <w:proofErr w:type="gramStart"/>
+      <w:r>
+        <w:t>[]</w:t>
+      </w:r>
+      <w:proofErr w:type="spellStart"/>
+      <w:r>
+        <w:t>args</w:t>
+      </w:r>
+      <w:proofErr w:type="spellEnd"/>
+      <w:proofErr w:type="gramEnd"/>
+      <w:r>
+        <w:t>)</w:t>
       </w:r>
     </w:p>
     <w:p>
@@ -1571,7 +1640,15 @@
         <w:spacing w:line="360" w:lineRule="auto"/>
       </w:pPr>
       <w:r>
-        <w:t>Termination button- Red square</w:t>
+        <w:t xml:space="preserve">Termination button- </w:t>
+      </w:r>
+      <w:proofErr w:type="gramStart"/>
+      <w:r>
+        <w:t>Red</w:t>
+      </w:r>
+      <w:proofErr w:type="gramEnd"/>
+      <w:r>
+        <w:t xml:space="preserve"> square</w:t>
       </w:r>
     </w:p>
     <w:p>
@@ -1937,7 +2014,27 @@
           <w:sz w:val="22"/>
           <w:szCs w:val="22"/>
         </w:rPr>
-        <w:t>You can divide a decimal by an int and it'll be fine</w:t>
+        <w:t xml:space="preserve">You can divide a decimal by an </w:t>
+      </w:r>
+      <w:proofErr w:type="gramStart"/>
+      <w:r>
+        <w:rPr>
+          <w:rFonts w:ascii="Arial" w:hAnsi="Arial" w:cs="Arial"/>
+          <w:color w:val="000000"/>
+          <w:sz w:val="22"/>
+          <w:szCs w:val="22"/>
+        </w:rPr>
+        <w:t>int</w:t>
+      </w:r>
+      <w:proofErr w:type="gramEnd"/>
+      <w:r>
+        <w:rPr>
+          <w:rFonts w:ascii="Arial" w:hAnsi="Arial" w:cs="Arial"/>
+          <w:color w:val="000000"/>
+          <w:sz w:val="22"/>
+          <w:szCs w:val="22"/>
+        </w:rPr>
+        <w:t xml:space="preserve"> and it'll be fine</w:t>
       </w:r>
     </w:p>
     <w:p>
@@ -2007,8 +2104,13 @@
         </w:numPr>
         <w:spacing w:line="360" w:lineRule="auto"/>
       </w:pPr>
-      <w:r>
-        <w:t>boolean data type- true/false</w:t>
+      <w:proofErr w:type="spellStart"/>
+      <w:r>
+        <w:t>boolean</w:t>
+      </w:r>
+      <w:proofErr w:type="spellEnd"/>
+      <w:r>
+        <w:t xml:space="preserve"> data type- true/false</w:t>
       </w:r>
     </w:p>
     <w:p>
@@ -2360,6 +2462,25 @@
     </w:p>
     <w:p>
       <w:pPr>
+        <w:rPr>
+          <w:rFonts w:ascii="Trebuchet MS" w:eastAsia="Trebuchet MS" w:hAnsi="Trebuchet MS" w:cs="Trebuchet MS"/>
+          <w:b/>
+          <w:sz w:val="26"/>
+          <w:szCs w:val="26"/>
+        </w:rPr>
+      </w:pPr>
+      <w:r>
+        <w:rPr>
+          <w:rFonts w:ascii="Trebuchet MS" w:eastAsia="Trebuchet MS" w:hAnsi="Trebuchet MS" w:cs="Trebuchet MS"/>
+          <w:b/>
+          <w:sz w:val="26"/>
+          <w:szCs w:val="26"/>
+        </w:rPr>
+        <w:t>Conditions</w:t>
+      </w:r>
+    </w:p>
+    <w:p>
+      <w:pPr>
         <w:spacing w:line="360" w:lineRule="auto"/>
       </w:pPr>
     </w:p>
@@ -2409,8 +2530,13 @@
         <w:spacing w:line="360" w:lineRule="auto"/>
       </w:pPr>
       <w:r>
-        <w:t>ex- double d = 3;</w:t>
-      </w:r>
+        <w:t xml:space="preserve">ex- double d = </w:t>
+      </w:r>
+      <w:proofErr w:type="gramStart"/>
+      <w:r>
+        <w:t>3;</w:t>
+      </w:r>
+      <w:proofErr w:type="gramEnd"/>
     </w:p>
     <w:p>
       <w:pPr>
@@ -2461,8 +2587,13 @@
         <w:spacing w:line="360" w:lineRule="auto"/>
       </w:pPr>
       <w:r>
-        <w:t>ex- int number = (int)3.0;</w:t>
-      </w:r>
+        <w:t>ex- int number = (int)</w:t>
+      </w:r>
+      <w:proofErr w:type="gramStart"/>
+      <w:r>
+        <w:t>3.0;</w:t>
+      </w:r>
+      <w:proofErr w:type="gramEnd"/>
     </w:p>
     <w:p>
       <w:pPr>
@@ -2501,8 +2632,13 @@
         <w:spacing w:line="360" w:lineRule="auto"/>
       </w:pPr>
       <w:r>
-        <w:t>int x = 7;</w:t>
-      </w:r>
+        <w:t xml:space="preserve">int x = </w:t>
+      </w:r>
+      <w:proofErr w:type="gramStart"/>
+      <w:r>
+        <w:t>7;</w:t>
+      </w:r>
+      <w:proofErr w:type="gramEnd"/>
     </w:p>
     <w:p>
       <w:pPr>
@@ -2514,8 +2650,13 @@
         <w:spacing w:line="360" w:lineRule="auto"/>
       </w:pPr>
       <w:r>
-        <w:t>long y = x;</w:t>
-      </w:r>
+        <w:t xml:space="preserve">long y = </w:t>
+      </w:r>
+      <w:proofErr w:type="gramStart"/>
+      <w:r>
+        <w:t>x;</w:t>
+      </w:r>
+      <w:proofErr w:type="gramEnd"/>
     </w:p>
     <w:p>
       <w:pPr>
@@ -2566,8 +2707,13 @@
         <w:spacing w:line="360" w:lineRule="auto"/>
       </w:pPr>
       <w:r>
-        <w:t>long k = (long)d;</w:t>
-      </w:r>
+        <w:t>long k = (long)</w:t>
+      </w:r>
+      <w:proofErr w:type="gramStart"/>
+      <w:r>
+        <w:t>d;</w:t>
+      </w:r>
+      <w:proofErr w:type="gramEnd"/>
     </w:p>
     <w:p>
       <w:pPr>
@@ -2578,8 +2724,13 @@
         </w:numPr>
         <w:spacing w:line="360" w:lineRule="auto"/>
       </w:pPr>
-      <w:r>
-        <w:t>therefore long k = d = 155.55</w:t>
+      <w:proofErr w:type="gramStart"/>
+      <w:r>
+        <w:t>therefore</w:t>
+      </w:r>
+      <w:proofErr w:type="gramEnd"/>
+      <w:r>
+        <w:t xml:space="preserve"> long k = d = 155.55</w:t>
       </w:r>
     </w:p>
     <w:p>
@@ -2645,8 +2796,21 @@
         <w:spacing w:line="360" w:lineRule="auto"/>
       </w:pPr>
       <w:r>
-        <w:t>Ex- System.out.println(“\t Final grade calc”);</w:t>
-      </w:r>
+        <w:t xml:space="preserve">Ex- </w:t>
+      </w:r>
+      <w:proofErr w:type="spellStart"/>
+      <w:r>
+        <w:t>System.out.println</w:t>
+      </w:r>
+      <w:proofErr w:type="spellEnd"/>
+      <w:r>
+        <w:t>(“\t Final grade calc”</w:t>
+      </w:r>
+      <w:proofErr w:type="gramStart"/>
+      <w:r>
+        <w:t>);</w:t>
+      </w:r>
+      <w:proofErr w:type="gramEnd"/>
     </w:p>
     <w:p>
       <w:pPr>
@@ -2697,7 +2861,27 @@
           <w:sz w:val="22"/>
           <w:szCs w:val="22"/>
         </w:rPr>
-        <w:t>%b- boolean output</w:t>
+        <w:t xml:space="preserve">%b- </w:t>
+      </w:r>
+      <w:proofErr w:type="spellStart"/>
+      <w:r>
+        <w:rPr>
+          <w:rFonts w:ascii="Arial" w:hAnsi="Arial" w:cs="Arial"/>
+          <w:color w:val="000000"/>
+          <w:sz w:val="22"/>
+          <w:szCs w:val="22"/>
+        </w:rPr>
+        <w:t>boolean</w:t>
+      </w:r>
+      <w:proofErr w:type="spellEnd"/>
+      <w:r>
+        <w:rPr>
+          <w:rFonts w:ascii="Arial" w:hAnsi="Arial" w:cs="Arial"/>
+          <w:color w:val="000000"/>
+          <w:sz w:val="22"/>
+          <w:szCs w:val="22"/>
+        </w:rPr>
+        <w:t xml:space="preserve"> output</w:t>
       </w:r>
     </w:p>
     <w:p>
@@ -2775,7 +2959,27 @@
           <w:sz w:val="22"/>
           <w:szCs w:val="22"/>
         </w:rPr>
-        <w:t>%f- a floating point number</w:t>
+        <w:t xml:space="preserve">%f- a </w:t>
+      </w:r>
+      <w:proofErr w:type="gramStart"/>
+      <w:r>
+        <w:rPr>
+          <w:rFonts w:ascii="Arial" w:hAnsi="Arial" w:cs="Arial"/>
+          <w:color w:val="000000"/>
+          <w:sz w:val="22"/>
+          <w:szCs w:val="22"/>
+        </w:rPr>
+        <w:t>floating point</w:t>
+      </w:r>
+      <w:proofErr w:type="gramEnd"/>
+      <w:r>
+        <w:rPr>
+          <w:rFonts w:ascii="Arial" w:hAnsi="Arial" w:cs="Arial"/>
+          <w:color w:val="000000"/>
+          <w:sz w:val="22"/>
+          <w:szCs w:val="22"/>
+        </w:rPr>
+        <w:t xml:space="preserve"> number</w:t>
       </w:r>
     </w:p>
     <w:p>
@@ -2846,14 +3050,65 @@
           <w:szCs w:val="22"/>
         </w:rPr>
       </w:pPr>
-      <w:r>
-        <w:rPr>
-          <w:rFonts w:ascii="Arial" w:hAnsi="Arial" w:cs="Arial"/>
-          <w:color w:val="000000"/>
-          <w:sz w:val="22"/>
-          <w:szCs w:val="22"/>
-        </w:rPr>
-        <w:t>Ie- System.out.printf(“count is %d and amount is %f”, count, amount);</w:t>
+      <w:proofErr w:type="spellStart"/>
+      <w:r>
+        <w:rPr>
+          <w:rFonts w:ascii="Arial" w:hAnsi="Arial" w:cs="Arial"/>
+          <w:color w:val="000000"/>
+          <w:sz w:val="22"/>
+          <w:szCs w:val="22"/>
+        </w:rPr>
+        <w:t>Ie</w:t>
+      </w:r>
+      <w:proofErr w:type="spellEnd"/>
+      <w:r>
+        <w:rPr>
+          <w:rFonts w:ascii="Arial" w:hAnsi="Arial" w:cs="Arial"/>
+          <w:color w:val="000000"/>
+          <w:sz w:val="22"/>
+          <w:szCs w:val="22"/>
+        </w:rPr>
+        <w:t xml:space="preserve">- </w:t>
+      </w:r>
+      <w:proofErr w:type="spellStart"/>
+      <w:r>
+        <w:rPr>
+          <w:rFonts w:ascii="Arial" w:hAnsi="Arial" w:cs="Arial"/>
+          <w:color w:val="000000"/>
+          <w:sz w:val="22"/>
+          <w:szCs w:val="22"/>
+        </w:rPr>
+        <w:t>System.out.printf</w:t>
+      </w:r>
+      <w:proofErr w:type="spellEnd"/>
+      <w:r>
+        <w:rPr>
+          <w:rFonts w:ascii="Arial" w:hAnsi="Arial" w:cs="Arial"/>
+          <w:color w:val="000000"/>
+          <w:sz w:val="22"/>
+          <w:szCs w:val="22"/>
+        </w:rPr>
+        <w:t xml:space="preserve">(“count is %d and amount </w:t>
+      </w:r>
+      <w:proofErr w:type="gramStart"/>
+      <w:r>
+        <w:rPr>
+          <w:rFonts w:ascii="Arial" w:hAnsi="Arial" w:cs="Arial"/>
+          <w:color w:val="000000"/>
+          <w:sz w:val="22"/>
+          <w:szCs w:val="22"/>
+        </w:rPr>
+        <w:t>is</w:t>
+      </w:r>
+      <w:proofErr w:type="gramEnd"/>
+      <w:r>
+        <w:rPr>
+          <w:rFonts w:ascii="Arial" w:hAnsi="Arial" w:cs="Arial"/>
+          <w:color w:val="000000"/>
+          <w:sz w:val="22"/>
+          <w:szCs w:val="22"/>
+        </w:rPr>
+        <w:t xml:space="preserve"> %f”, count, amount);</w:t>
       </w:r>
     </w:p>
     <w:p>
@@ -2981,7 +3236,27 @@
           <w:szCs w:val="22"/>
         </w:rPr>
         <w:lastRenderedPageBreak/>
-        <w:t>This will print out the bmi with one decimal place</w:t>
+        <w:t xml:space="preserve">This will print out the </w:t>
+      </w:r>
+      <w:proofErr w:type="spellStart"/>
+      <w:r>
+        <w:rPr>
+          <w:rFonts w:ascii="Arial" w:hAnsi="Arial" w:cs="Arial"/>
+          <w:color w:val="000000"/>
+          <w:sz w:val="22"/>
+          <w:szCs w:val="22"/>
+        </w:rPr>
+        <w:t>bmi</w:t>
+      </w:r>
+      <w:proofErr w:type="spellEnd"/>
+      <w:r>
+        <w:rPr>
+          <w:rFonts w:ascii="Arial" w:hAnsi="Arial" w:cs="Arial"/>
+          <w:color w:val="000000"/>
+          <w:sz w:val="22"/>
+          <w:szCs w:val="22"/>
+        </w:rPr>
+        <w:t xml:space="preserve"> with one decimal place</w:t>
       </w:r>
     </w:p>
     <w:p>
@@ -3167,7 +3442,38 @@
           <w:sz w:val="22"/>
           <w:szCs w:val="22"/>
         </w:rPr>
-        <w:t xml:space="preserve">import java.util.Scanner; </w:t>
+        <w:t xml:space="preserve">import </w:t>
+      </w:r>
+      <w:proofErr w:type="spellStart"/>
+      <w:proofErr w:type="gramStart"/>
+      <w:r>
+        <w:rPr>
+          <w:rFonts w:ascii="Arial" w:hAnsi="Arial" w:cs="Arial"/>
+          <w:color w:val="000000"/>
+          <w:sz w:val="22"/>
+          <w:szCs w:val="22"/>
+        </w:rPr>
+        <w:t>java.util</w:t>
+      </w:r>
+      <w:proofErr w:type="gramEnd"/>
+      <w:r>
+        <w:rPr>
+          <w:rFonts w:ascii="Arial" w:hAnsi="Arial" w:cs="Arial"/>
+          <w:color w:val="000000"/>
+          <w:sz w:val="22"/>
+          <w:szCs w:val="22"/>
+        </w:rPr>
+        <w:t>.Scanner</w:t>
+      </w:r>
+      <w:proofErr w:type="spellEnd"/>
+      <w:r>
+        <w:rPr>
+          <w:rFonts w:ascii="Arial" w:hAnsi="Arial" w:cs="Arial"/>
+          <w:color w:val="000000"/>
+          <w:sz w:val="22"/>
+          <w:szCs w:val="22"/>
+        </w:rPr>
+        <w:t xml:space="preserve">; </w:t>
       </w:r>
     </w:p>
     <w:p>
@@ -3201,7 +3507,27 @@
           <w:sz w:val="22"/>
           <w:szCs w:val="22"/>
         </w:rPr>
-        <w:t>- ie above public static void main</w:t>
+        <w:t xml:space="preserve">- </w:t>
+      </w:r>
+      <w:proofErr w:type="spellStart"/>
+      <w:r>
+        <w:rPr>
+          <w:rFonts w:ascii="Arial" w:hAnsi="Arial" w:cs="Arial"/>
+          <w:color w:val="000000"/>
+          <w:sz w:val="22"/>
+          <w:szCs w:val="22"/>
+        </w:rPr>
+        <w:t>ie</w:t>
+      </w:r>
+      <w:proofErr w:type="spellEnd"/>
+      <w:r>
+        <w:rPr>
+          <w:rFonts w:ascii="Arial" w:hAnsi="Arial" w:cs="Arial"/>
+          <w:color w:val="000000"/>
+          <w:sz w:val="22"/>
+          <w:szCs w:val="22"/>
+        </w:rPr>
+        <w:t xml:space="preserve"> above public static void main</w:t>
       </w:r>
       <w:r>
         <w:rPr>
@@ -3244,7 +3570,27 @@
           <w:sz w:val="22"/>
           <w:szCs w:val="22"/>
         </w:rPr>
-        <w:t>Scanner input = new Scanner(System.in);</w:t>
+        <w:t xml:space="preserve">Scanner input = new </w:t>
+      </w:r>
+      <w:proofErr w:type="gramStart"/>
+      <w:r>
+        <w:rPr>
+          <w:rFonts w:ascii="Arial" w:hAnsi="Arial" w:cs="Arial"/>
+          <w:color w:val="000000"/>
+          <w:sz w:val="22"/>
+          <w:szCs w:val="22"/>
+        </w:rPr>
+        <w:t>Scanner(</w:t>
+      </w:r>
+      <w:proofErr w:type="gramEnd"/>
+      <w:r>
+        <w:rPr>
+          <w:rFonts w:ascii="Arial" w:hAnsi="Arial" w:cs="Arial"/>
+          <w:color w:val="000000"/>
+          <w:sz w:val="22"/>
+          <w:szCs w:val="22"/>
+        </w:rPr>
+        <w:t>System.in);</w:t>
       </w:r>
     </w:p>
     <w:p>
@@ -3278,7 +3624,29 @@
           <w:sz w:val="22"/>
           <w:szCs w:val="22"/>
         </w:rPr>
-        <w:t>double radius = input.nextDouble();</w:t>
+        <w:t xml:space="preserve">double radius = </w:t>
+      </w:r>
+      <w:proofErr w:type="spellStart"/>
+      <w:proofErr w:type="gramStart"/>
+      <w:r>
+        <w:rPr>
+          <w:rFonts w:ascii="Arial" w:hAnsi="Arial" w:cs="Arial"/>
+          <w:color w:val="000000"/>
+          <w:sz w:val="22"/>
+          <w:szCs w:val="22"/>
+        </w:rPr>
+        <w:t>input.nextDouble</w:t>
+      </w:r>
+      <w:proofErr w:type="spellEnd"/>
+      <w:proofErr w:type="gramEnd"/>
+      <w:r>
+        <w:rPr>
+          <w:rFonts w:ascii="Arial" w:hAnsi="Arial" w:cs="Arial"/>
+          <w:color w:val="000000"/>
+          <w:sz w:val="22"/>
+          <w:szCs w:val="22"/>
+        </w:rPr>
+        <w:t>();</w:t>
       </w:r>
     </w:p>
     <w:p>
@@ -3304,7 +3672,29 @@
           <w:sz w:val="22"/>
           <w:szCs w:val="22"/>
         </w:rPr>
-        <w:t>4) input.close();</w:t>
+        <w:t xml:space="preserve">4) </w:t>
+      </w:r>
+      <w:proofErr w:type="spellStart"/>
+      <w:proofErr w:type="gramStart"/>
+      <w:r>
+        <w:rPr>
+          <w:rFonts w:ascii="Arial" w:hAnsi="Arial" w:cs="Arial"/>
+          <w:color w:val="000000"/>
+          <w:sz w:val="22"/>
+          <w:szCs w:val="22"/>
+        </w:rPr>
+        <w:t>input.close</w:t>
+      </w:r>
+      <w:proofErr w:type="spellEnd"/>
+      <w:proofErr w:type="gramEnd"/>
+      <w:r>
+        <w:rPr>
+          <w:rFonts w:ascii="Arial" w:hAnsi="Arial" w:cs="Arial"/>
+          <w:color w:val="000000"/>
+          <w:sz w:val="22"/>
+          <w:szCs w:val="22"/>
+        </w:rPr>
+        <w:t>();</w:t>
       </w:r>
     </w:p>
     <w:p>
@@ -3369,7 +3759,29 @@
           <w:sz w:val="22"/>
           <w:szCs w:val="22"/>
         </w:rPr>
-        <w:t>No need to import- it is in the default java.lang package</w:t>
+        <w:t xml:space="preserve">No need to import- it is in the default </w:t>
+      </w:r>
+      <w:proofErr w:type="spellStart"/>
+      <w:proofErr w:type="gramStart"/>
+      <w:r>
+        <w:rPr>
+          <w:rFonts w:ascii="Arial" w:hAnsi="Arial" w:cs="Arial"/>
+          <w:color w:val="000000"/>
+          <w:sz w:val="22"/>
+          <w:szCs w:val="22"/>
+        </w:rPr>
+        <w:t>java.lang</w:t>
+      </w:r>
+      <w:proofErr w:type="spellEnd"/>
+      <w:proofErr w:type="gramEnd"/>
+      <w:r>
+        <w:rPr>
+          <w:rFonts w:ascii="Arial" w:hAnsi="Arial" w:cs="Arial"/>
+          <w:color w:val="000000"/>
+          <w:sz w:val="22"/>
+          <w:szCs w:val="22"/>
+        </w:rPr>
+        <w:t xml:space="preserve"> package</w:t>
       </w:r>
     </w:p>
     <w:p>
@@ -3388,14 +3800,25 @@
           <w:szCs w:val="22"/>
         </w:rPr>
       </w:pPr>
-      <w:r>
-        <w:rPr>
-          <w:rFonts w:ascii="Arial" w:hAnsi="Arial" w:cs="Arial"/>
-          <w:color w:val="000000"/>
-          <w:sz w:val="22"/>
-          <w:szCs w:val="22"/>
-        </w:rPr>
-        <w:t>Indexs relation to chars</w:t>
+      <w:proofErr w:type="spellStart"/>
+      <w:r>
+        <w:rPr>
+          <w:rFonts w:ascii="Arial" w:hAnsi="Arial" w:cs="Arial"/>
+          <w:color w:val="000000"/>
+          <w:sz w:val="22"/>
+          <w:szCs w:val="22"/>
+        </w:rPr>
+        <w:t>Indexs</w:t>
+      </w:r>
+      <w:proofErr w:type="spellEnd"/>
+      <w:r>
+        <w:rPr>
+          <w:rFonts w:ascii="Arial" w:hAnsi="Arial" w:cs="Arial"/>
+          <w:color w:val="000000"/>
+          <w:sz w:val="22"/>
+          <w:szCs w:val="22"/>
+        </w:rPr>
+        <w:t xml:space="preserve"> relation to chars</w:t>
       </w:r>
     </w:p>
     <w:p>
@@ -3510,14 +3933,25 @@
           <w:szCs w:val="22"/>
         </w:rPr>
       </w:pPr>
-      <w:r>
-        <w:rPr>
-          <w:rFonts w:ascii="Arial" w:hAnsi="Arial" w:cs="Arial"/>
-          <w:color w:val="000000"/>
-          <w:sz w:val="22"/>
-          <w:szCs w:val="22"/>
-        </w:rPr>
-        <w:t>PI  ~ 3.14…. and E = 2.71828</w:t>
+      <w:proofErr w:type="gramStart"/>
+      <w:r>
+        <w:rPr>
+          <w:rFonts w:ascii="Arial" w:hAnsi="Arial" w:cs="Arial"/>
+          <w:color w:val="000000"/>
+          <w:sz w:val="22"/>
+          <w:szCs w:val="22"/>
+        </w:rPr>
+        <w:t>PI  ~</w:t>
+      </w:r>
+      <w:proofErr w:type="gramEnd"/>
+      <w:r>
+        <w:rPr>
+          <w:rFonts w:ascii="Arial" w:hAnsi="Arial" w:cs="Arial"/>
+          <w:color w:val="000000"/>
+          <w:sz w:val="22"/>
+          <w:szCs w:val="22"/>
+        </w:rPr>
+        <w:t xml:space="preserve"> 3.14…. and E = 2.71828</w:t>
       </w:r>
     </w:p>
     <w:p>
@@ -3579,7 +4013,29 @@
           <w:szCs w:val="22"/>
           <w:lang w:val="en"/>
         </w:rPr>
-        <w:t>Trig, exp() exponent, rounding, min, max, abs (for absolute value), random,</w:t>
+        <w:t xml:space="preserve">Trig, </w:t>
+      </w:r>
+      <w:proofErr w:type="gramStart"/>
+      <w:r>
+        <w:rPr>
+          <w:rFonts w:ascii="Arial" w:hAnsi="Arial" w:cs="Arial"/>
+          <w:color w:val="000000"/>
+          <w:sz w:val="22"/>
+          <w:szCs w:val="22"/>
+          <w:lang w:val="en"/>
+        </w:rPr>
+        <w:t>exp(</w:t>
+      </w:r>
+      <w:proofErr w:type="gramEnd"/>
+      <w:r>
+        <w:rPr>
+          <w:rFonts w:ascii="Arial" w:hAnsi="Arial" w:cs="Arial"/>
+          <w:color w:val="000000"/>
+          <w:sz w:val="22"/>
+          <w:szCs w:val="22"/>
+          <w:lang w:val="en"/>
+        </w:rPr>
+        <w:t>) exponent, rounding, min, max, abs (for absolute value), random,</w:t>
       </w:r>
       <w:r>
         <w:rPr>
@@ -3670,14 +4126,36 @@
           <w:szCs w:val="22"/>
         </w:rPr>
       </w:pPr>
-      <w:r>
-        <w:rPr>
-          <w:rFonts w:ascii="Arial" w:hAnsi="Arial" w:cs="Arial"/>
-          <w:color w:val="000000"/>
-          <w:sz w:val="22"/>
-          <w:szCs w:val="22"/>
-        </w:rPr>
-        <w:t>Math.sin(double a) (basically asks for a double a which is an angle in radians)</w:t>
+      <w:proofErr w:type="spellStart"/>
+      <w:proofErr w:type="gramStart"/>
+      <w:r>
+        <w:rPr>
+          <w:rFonts w:ascii="Arial" w:hAnsi="Arial" w:cs="Arial"/>
+          <w:color w:val="000000"/>
+          <w:sz w:val="22"/>
+          <w:szCs w:val="22"/>
+        </w:rPr>
+        <w:t>Math.sin</w:t>
+      </w:r>
+      <w:proofErr w:type="spellEnd"/>
+      <w:r>
+        <w:rPr>
+          <w:rFonts w:ascii="Arial" w:hAnsi="Arial" w:cs="Arial"/>
+          <w:color w:val="000000"/>
+          <w:sz w:val="22"/>
+          <w:szCs w:val="22"/>
+        </w:rPr>
+        <w:t>(</w:t>
+      </w:r>
+      <w:proofErr w:type="gramEnd"/>
+      <w:r>
+        <w:rPr>
+          <w:rFonts w:ascii="Arial" w:hAnsi="Arial" w:cs="Arial"/>
+          <w:color w:val="000000"/>
+          <w:sz w:val="22"/>
+          <w:szCs w:val="22"/>
+        </w:rPr>
+        <w:t>double a) (basically asks for a double a which is an angle in radians)</w:t>
       </w:r>
     </w:p>
     <w:p>
@@ -3703,7 +4181,69 @@
           <w:sz w:val="22"/>
           <w:szCs w:val="22"/>
         </w:rPr>
-        <w:t>double valueSin = Math.sin(Math.Pi/2)</w:t>
+        <w:t xml:space="preserve">double </w:t>
+      </w:r>
+      <w:proofErr w:type="spellStart"/>
+      <w:r>
+        <w:rPr>
+          <w:rFonts w:ascii="Arial" w:hAnsi="Arial" w:cs="Arial"/>
+          <w:color w:val="000000"/>
+          <w:sz w:val="22"/>
+          <w:szCs w:val="22"/>
+        </w:rPr>
+        <w:t>valueSin</w:t>
+      </w:r>
+      <w:proofErr w:type="spellEnd"/>
+      <w:r>
+        <w:rPr>
+          <w:rFonts w:ascii="Arial" w:hAnsi="Arial" w:cs="Arial"/>
+          <w:color w:val="000000"/>
+          <w:sz w:val="22"/>
+          <w:szCs w:val="22"/>
+        </w:rPr>
+        <w:t xml:space="preserve"> = </w:t>
+      </w:r>
+      <w:proofErr w:type="spellStart"/>
+      <w:proofErr w:type="gramStart"/>
+      <w:r>
+        <w:rPr>
+          <w:rFonts w:ascii="Arial" w:hAnsi="Arial" w:cs="Arial"/>
+          <w:color w:val="000000"/>
+          <w:sz w:val="22"/>
+          <w:szCs w:val="22"/>
+        </w:rPr>
+        <w:t>Math.sin</w:t>
+      </w:r>
+      <w:proofErr w:type="spellEnd"/>
+      <w:r>
+        <w:rPr>
+          <w:rFonts w:ascii="Arial" w:hAnsi="Arial" w:cs="Arial"/>
+          <w:color w:val="000000"/>
+          <w:sz w:val="22"/>
+          <w:szCs w:val="22"/>
+        </w:rPr>
+        <w:t>(</w:t>
+      </w:r>
+      <w:proofErr w:type="spellStart"/>
+      <w:proofErr w:type="gramEnd"/>
+      <w:r>
+        <w:rPr>
+          <w:rFonts w:ascii="Arial" w:hAnsi="Arial" w:cs="Arial"/>
+          <w:color w:val="000000"/>
+          <w:sz w:val="22"/>
+          <w:szCs w:val="22"/>
+        </w:rPr>
+        <w:t>Math.Pi</w:t>
+      </w:r>
+      <w:proofErr w:type="spellEnd"/>
+      <w:r>
+        <w:rPr>
+          <w:rFonts w:ascii="Arial" w:hAnsi="Arial" w:cs="Arial"/>
+          <w:color w:val="000000"/>
+          <w:sz w:val="22"/>
+          <w:szCs w:val="22"/>
+        </w:rPr>
+        <w:t>/2)</w:t>
       </w:r>
     </w:p>
     <w:p>
@@ -3729,7 +4269,58 @@
           <w:sz w:val="22"/>
           <w:szCs w:val="22"/>
         </w:rPr>
-        <w:t>Can also do Math.cos() and math.tan()</w:t>
+        <w:t xml:space="preserve">Can also do </w:t>
+      </w:r>
+      <w:proofErr w:type="spellStart"/>
+      <w:proofErr w:type="gramStart"/>
+      <w:r>
+        <w:rPr>
+          <w:rFonts w:ascii="Arial" w:hAnsi="Arial" w:cs="Arial"/>
+          <w:color w:val="000000"/>
+          <w:sz w:val="22"/>
+          <w:szCs w:val="22"/>
+        </w:rPr>
+        <w:t>Math.cos</w:t>
+      </w:r>
+      <w:proofErr w:type="spellEnd"/>
+      <w:r>
+        <w:rPr>
+          <w:rFonts w:ascii="Arial" w:hAnsi="Arial" w:cs="Arial"/>
+          <w:color w:val="000000"/>
+          <w:sz w:val="22"/>
+          <w:szCs w:val="22"/>
+        </w:rPr>
+        <w:t>(</w:t>
+      </w:r>
+      <w:proofErr w:type="gramEnd"/>
+      <w:r>
+        <w:rPr>
+          <w:rFonts w:ascii="Arial" w:hAnsi="Arial" w:cs="Arial"/>
+          <w:color w:val="000000"/>
+          <w:sz w:val="22"/>
+          <w:szCs w:val="22"/>
+        </w:rPr>
+        <w:t xml:space="preserve">) and </w:t>
+      </w:r>
+      <w:proofErr w:type="spellStart"/>
+      <w:r>
+        <w:rPr>
+          <w:rFonts w:ascii="Arial" w:hAnsi="Arial" w:cs="Arial"/>
+          <w:color w:val="000000"/>
+          <w:sz w:val="22"/>
+          <w:szCs w:val="22"/>
+        </w:rPr>
+        <w:t>math.tan</w:t>
+      </w:r>
+      <w:proofErr w:type="spellEnd"/>
+      <w:r>
+        <w:rPr>
+          <w:rFonts w:ascii="Arial" w:hAnsi="Arial" w:cs="Arial"/>
+          <w:color w:val="000000"/>
+          <w:sz w:val="22"/>
+          <w:szCs w:val="22"/>
+        </w:rPr>
+        <w:t>()</w:t>
       </w:r>
     </w:p>
     <w:p>
@@ -3748,14 +4339,45 @@
           <w:szCs w:val="22"/>
         </w:rPr>
       </w:pPr>
-      <w:r>
-        <w:rPr>
-          <w:rFonts w:ascii="Arial" w:hAnsi="Arial" w:cs="Arial"/>
-          <w:color w:val="000000"/>
-          <w:sz w:val="22"/>
-          <w:szCs w:val="22"/>
-        </w:rPr>
-        <w:t>toRadians(degrees) and toDegree(radians)</w:t>
+      <w:proofErr w:type="spellStart"/>
+      <w:r>
+        <w:rPr>
+          <w:rFonts w:ascii="Arial" w:hAnsi="Arial" w:cs="Arial"/>
+          <w:color w:val="000000"/>
+          <w:sz w:val="22"/>
+          <w:szCs w:val="22"/>
+        </w:rPr>
+        <w:t>toRadians</w:t>
+      </w:r>
+      <w:proofErr w:type="spellEnd"/>
+      <w:r>
+        <w:rPr>
+          <w:rFonts w:ascii="Arial" w:hAnsi="Arial" w:cs="Arial"/>
+          <w:color w:val="000000"/>
+          <w:sz w:val="22"/>
+          <w:szCs w:val="22"/>
+        </w:rPr>
+        <w:t xml:space="preserve">(degrees) and </w:t>
+      </w:r>
+      <w:proofErr w:type="spellStart"/>
+      <w:r>
+        <w:rPr>
+          <w:rFonts w:ascii="Arial" w:hAnsi="Arial" w:cs="Arial"/>
+          <w:color w:val="000000"/>
+          <w:sz w:val="22"/>
+          <w:szCs w:val="22"/>
+        </w:rPr>
+        <w:t>toDegree</w:t>
+      </w:r>
+      <w:proofErr w:type="spellEnd"/>
+      <w:r>
+        <w:rPr>
+          <w:rFonts w:ascii="Arial" w:hAnsi="Arial" w:cs="Arial"/>
+          <w:color w:val="000000"/>
+          <w:sz w:val="22"/>
+          <w:szCs w:val="22"/>
+        </w:rPr>
+        <w:t>(radians)</w:t>
       </w:r>
     </w:p>
     <w:p>
@@ -3774,15 +4396,88 @@
           <w:szCs w:val="22"/>
         </w:rPr>
       </w:pPr>
-      <w:r>
-        <w:rPr>
-          <w:rFonts w:ascii="Arial" w:hAnsi="Arial" w:cs="Arial"/>
-          <w:color w:val="000000"/>
-          <w:sz w:val="22"/>
-          <w:szCs w:val="22"/>
-        </w:rPr>
-        <w:t>ie- double angleRadians = Math.toRadians(angleDegrees);</w:t>
-      </w:r>
+      <w:proofErr w:type="spellStart"/>
+      <w:r>
+        <w:rPr>
+          <w:rFonts w:ascii="Arial" w:hAnsi="Arial" w:cs="Arial"/>
+          <w:color w:val="000000"/>
+          <w:sz w:val="22"/>
+          <w:szCs w:val="22"/>
+        </w:rPr>
+        <w:t>ie</w:t>
+      </w:r>
+      <w:proofErr w:type="spellEnd"/>
+      <w:r>
+        <w:rPr>
+          <w:rFonts w:ascii="Arial" w:hAnsi="Arial" w:cs="Arial"/>
+          <w:color w:val="000000"/>
+          <w:sz w:val="22"/>
+          <w:szCs w:val="22"/>
+        </w:rPr>
+        <w:t xml:space="preserve">- double </w:t>
+      </w:r>
+      <w:proofErr w:type="spellStart"/>
+      <w:r>
+        <w:rPr>
+          <w:rFonts w:ascii="Arial" w:hAnsi="Arial" w:cs="Arial"/>
+          <w:color w:val="000000"/>
+          <w:sz w:val="22"/>
+          <w:szCs w:val="22"/>
+        </w:rPr>
+        <w:t>angleRadians</w:t>
+      </w:r>
+      <w:proofErr w:type="spellEnd"/>
+      <w:r>
+        <w:rPr>
+          <w:rFonts w:ascii="Arial" w:hAnsi="Arial" w:cs="Arial"/>
+          <w:color w:val="000000"/>
+          <w:sz w:val="22"/>
+          <w:szCs w:val="22"/>
+        </w:rPr>
+        <w:t xml:space="preserve"> = </w:t>
+      </w:r>
+      <w:proofErr w:type="spellStart"/>
+      <w:r>
+        <w:rPr>
+          <w:rFonts w:ascii="Arial" w:hAnsi="Arial" w:cs="Arial"/>
+          <w:color w:val="000000"/>
+          <w:sz w:val="22"/>
+          <w:szCs w:val="22"/>
+        </w:rPr>
+        <w:t>Math.toRadians</w:t>
+      </w:r>
+      <w:proofErr w:type="spellEnd"/>
+      <w:r>
+        <w:rPr>
+          <w:rFonts w:ascii="Arial" w:hAnsi="Arial" w:cs="Arial"/>
+          <w:color w:val="000000"/>
+          <w:sz w:val="22"/>
+          <w:szCs w:val="22"/>
+        </w:rPr>
+        <w:t>(</w:t>
+      </w:r>
+      <w:proofErr w:type="spellStart"/>
+      <w:r>
+        <w:rPr>
+          <w:rFonts w:ascii="Arial" w:hAnsi="Arial" w:cs="Arial"/>
+          <w:color w:val="000000"/>
+          <w:sz w:val="22"/>
+          <w:szCs w:val="22"/>
+        </w:rPr>
+        <w:t>angleDegrees</w:t>
+      </w:r>
+      <w:proofErr w:type="spellEnd"/>
+      <w:proofErr w:type="gramStart"/>
+      <w:r>
+        <w:rPr>
+          <w:rFonts w:ascii="Arial" w:hAnsi="Arial" w:cs="Arial"/>
+          <w:color w:val="000000"/>
+          <w:sz w:val="22"/>
+          <w:szCs w:val="22"/>
+        </w:rPr>
+        <w:t>);</w:t>
+      </w:r>
+      <w:proofErr w:type="gramEnd"/>
     </w:p>
     <w:p>
       <w:pPr>
@@ -3827,15 +4522,27 @@
           <w:lang w:val="en"/>
         </w:rPr>
       </w:pPr>
-      <w:r>
-        <w:rPr>
-          <w:rFonts w:ascii="Arial" w:hAnsi="Arial" w:cs="Arial"/>
-          <w:color w:val="000000"/>
-          <w:sz w:val="22"/>
-          <w:szCs w:val="22"/>
-          <w:lang w:val="en"/>
-        </w:rPr>
-        <w:t>ceil()- rounds x up to the nearest integer</w:t>
+      <w:proofErr w:type="gramStart"/>
+      <w:r>
+        <w:rPr>
+          <w:rFonts w:ascii="Arial" w:hAnsi="Arial" w:cs="Arial"/>
+          <w:color w:val="000000"/>
+          <w:sz w:val="22"/>
+          <w:szCs w:val="22"/>
+          <w:lang w:val="en"/>
+        </w:rPr>
+        <w:t>ceil(</w:t>
+      </w:r>
+      <w:proofErr w:type="gramEnd"/>
+      <w:r>
+        <w:rPr>
+          <w:rFonts w:ascii="Arial" w:hAnsi="Arial" w:cs="Arial"/>
+          <w:color w:val="000000"/>
+          <w:sz w:val="22"/>
+          <w:szCs w:val="22"/>
+          <w:lang w:val="en"/>
+        </w:rPr>
+        <w:t>)- rounds x up to the nearest integer</w:t>
       </w:r>
     </w:p>
     <w:p>
@@ -3854,15 +4561,27 @@
           <w:lang w:val="en"/>
         </w:rPr>
       </w:pPr>
-      <w:r>
-        <w:rPr>
-          <w:rFonts w:ascii="Arial" w:hAnsi="Arial" w:cs="Arial"/>
-          <w:color w:val="000000"/>
-          <w:sz w:val="22"/>
-          <w:szCs w:val="22"/>
-          <w:lang w:val="en"/>
-        </w:rPr>
-        <w:t>floor()- rounds x down to the nearest integer</w:t>
+      <w:proofErr w:type="gramStart"/>
+      <w:r>
+        <w:rPr>
+          <w:rFonts w:ascii="Arial" w:hAnsi="Arial" w:cs="Arial"/>
+          <w:color w:val="000000"/>
+          <w:sz w:val="22"/>
+          <w:szCs w:val="22"/>
+          <w:lang w:val="en"/>
+        </w:rPr>
+        <w:t>floor(</w:t>
+      </w:r>
+      <w:proofErr w:type="gramEnd"/>
+      <w:r>
+        <w:rPr>
+          <w:rFonts w:ascii="Arial" w:hAnsi="Arial" w:cs="Arial"/>
+          <w:color w:val="000000"/>
+          <w:sz w:val="22"/>
+          <w:szCs w:val="22"/>
+          <w:lang w:val="en"/>
+        </w:rPr>
+        <w:t>)- rounds x down to the nearest integer</w:t>
       </w:r>
     </w:p>
     <w:p>
@@ -3881,15 +4600,39 @@
           <w:lang w:val="en"/>
         </w:rPr>
       </w:pPr>
-      <w:r>
-        <w:rPr>
-          <w:rFonts w:ascii="Arial" w:hAnsi="Arial" w:cs="Arial"/>
-          <w:color w:val="000000"/>
-          <w:sz w:val="22"/>
-          <w:szCs w:val="22"/>
-          <w:lang w:val="en"/>
-        </w:rPr>
-        <w:t>rint()- rounds x up to the nearest integer- if equally close to two integers, it returns even one</w:t>
+      <w:proofErr w:type="spellStart"/>
+      <w:proofErr w:type="gramStart"/>
+      <w:r>
+        <w:rPr>
+          <w:rFonts w:ascii="Arial" w:hAnsi="Arial" w:cs="Arial"/>
+          <w:color w:val="000000"/>
+          <w:sz w:val="22"/>
+          <w:szCs w:val="22"/>
+          <w:lang w:val="en"/>
+        </w:rPr>
+        <w:t>rint</w:t>
+      </w:r>
+      <w:proofErr w:type="spellEnd"/>
+      <w:r>
+        <w:rPr>
+          <w:rFonts w:ascii="Arial" w:hAnsi="Arial" w:cs="Arial"/>
+          <w:color w:val="000000"/>
+          <w:sz w:val="22"/>
+          <w:szCs w:val="22"/>
+          <w:lang w:val="en"/>
+        </w:rPr>
+        <w:t>(</w:t>
+      </w:r>
+      <w:proofErr w:type="gramEnd"/>
+      <w:r>
+        <w:rPr>
+          <w:rFonts w:ascii="Arial" w:hAnsi="Arial" w:cs="Arial"/>
+          <w:color w:val="000000"/>
+          <w:sz w:val="22"/>
+          <w:szCs w:val="22"/>
+          <w:lang w:val="en"/>
+        </w:rPr>
+        <w:t>)- rounds x up to the nearest integer- if equally close to two integers, it returns even one</w:t>
       </w:r>
     </w:p>
     <w:p>
@@ -3908,15 +4651,27 @@
           <w:lang w:val="en"/>
         </w:rPr>
       </w:pPr>
-      <w:r>
-        <w:rPr>
-          <w:rFonts w:ascii="Arial" w:hAnsi="Arial" w:cs="Arial"/>
-          <w:color w:val="000000"/>
-          <w:sz w:val="22"/>
-          <w:szCs w:val="22"/>
-          <w:lang w:val="en"/>
-        </w:rPr>
-        <w:t>round()- returns int if x is a float or returns long if x is a double rounded to nearest integer value</w:t>
+      <w:proofErr w:type="gramStart"/>
+      <w:r>
+        <w:rPr>
+          <w:rFonts w:ascii="Arial" w:hAnsi="Arial" w:cs="Arial"/>
+          <w:color w:val="000000"/>
+          <w:sz w:val="22"/>
+          <w:szCs w:val="22"/>
+          <w:lang w:val="en"/>
+        </w:rPr>
+        <w:t>round(</w:t>
+      </w:r>
+      <w:proofErr w:type="gramEnd"/>
+      <w:r>
+        <w:rPr>
+          <w:rFonts w:ascii="Arial" w:hAnsi="Arial" w:cs="Arial"/>
+          <w:color w:val="000000"/>
+          <w:sz w:val="22"/>
+          <w:szCs w:val="22"/>
+          <w:lang w:val="en"/>
+        </w:rPr>
+        <w:t>)- returns int if x is a float or returns long if x is a double rounded to nearest integer value</w:t>
       </w:r>
     </w:p>
     <w:p>
@@ -3943,7 +4698,29 @@
           <w:szCs w:val="22"/>
           <w:lang w:val="en"/>
         </w:rPr>
-        <w:t>Long round()</w:t>
+        <w:t xml:space="preserve">Long </w:t>
+      </w:r>
+      <w:proofErr w:type="gramStart"/>
+      <w:r>
+        <w:rPr>
+          <w:rFonts w:ascii="Arial" w:hAnsi="Arial" w:cs="Arial"/>
+          <w:color w:val="000000"/>
+          <w:sz w:val="22"/>
+          <w:szCs w:val="22"/>
+          <w:lang w:val="en"/>
+        </w:rPr>
+        <w:t>round(</w:t>
+      </w:r>
+      <w:proofErr w:type="gramEnd"/>
+      <w:r>
+        <w:rPr>
+          <w:rFonts w:ascii="Arial" w:hAnsi="Arial" w:cs="Arial"/>
+          <w:color w:val="000000"/>
+          <w:sz w:val="22"/>
+          <w:szCs w:val="22"/>
+          <w:lang w:val="en"/>
+        </w:rPr>
+        <w:t>)</w:t>
       </w:r>
     </w:p>
     <w:p>
@@ -3962,14 +4739,25 @@
           <w:szCs w:val="22"/>
         </w:rPr>
       </w:pPr>
-      <w:r>
-        <w:rPr>
-          <w:rFonts w:ascii="Arial" w:hAnsi="Arial" w:cs="Arial"/>
-          <w:color w:val="000000"/>
-          <w:sz w:val="22"/>
-          <w:szCs w:val="22"/>
-        </w:rPr>
-        <w:t>Math.random()</w:t>
+      <w:proofErr w:type="spellStart"/>
+      <w:r>
+        <w:rPr>
+          <w:rFonts w:ascii="Arial" w:hAnsi="Arial" w:cs="Arial"/>
+          <w:color w:val="000000"/>
+          <w:sz w:val="22"/>
+          <w:szCs w:val="22"/>
+        </w:rPr>
+        <w:t>Math.random</w:t>
+      </w:r>
+      <w:proofErr w:type="spellEnd"/>
+      <w:r>
+        <w:rPr>
+          <w:rFonts w:ascii="Arial" w:hAnsi="Arial" w:cs="Arial"/>
+          <w:color w:val="000000"/>
+          <w:sz w:val="22"/>
+          <w:szCs w:val="22"/>
+        </w:rPr>
+        <w:t>()</w:t>
       </w:r>
     </w:p>
     <w:p>
@@ -4021,7 +4809,27 @@
           <w:sz w:val="22"/>
           <w:szCs w:val="22"/>
         </w:rPr>
-        <w:t>Basically, 0 &lt;= Math.random() &lt; 1</w:t>
+        <w:t xml:space="preserve">Basically, 0 &lt;= </w:t>
+      </w:r>
+      <w:proofErr w:type="spellStart"/>
+      <w:r>
+        <w:rPr>
+          <w:rFonts w:ascii="Arial" w:hAnsi="Arial" w:cs="Arial"/>
+          <w:color w:val="000000"/>
+          <w:sz w:val="22"/>
+          <w:szCs w:val="22"/>
+        </w:rPr>
+        <w:t>Math.random</w:t>
+      </w:r>
+      <w:proofErr w:type="spellEnd"/>
+      <w:r>
+        <w:rPr>
+          <w:rFonts w:ascii="Arial" w:hAnsi="Arial" w:cs="Arial"/>
+          <w:color w:val="000000"/>
+          <w:sz w:val="22"/>
+          <w:szCs w:val="22"/>
+        </w:rPr>
+        <w:t>() &lt; 1</w:t>
       </w:r>
     </w:p>
     <w:p>
@@ -4074,8 +4882,64 @@
           <w:szCs w:val="22"/>
           <w:lang w:val="en"/>
         </w:rPr>
-        <w:t>double randomDouble = Math.random();</w:t>
-      </w:r>
+        <w:t xml:space="preserve">double </w:t>
+      </w:r>
+      <w:proofErr w:type="spellStart"/>
+      <w:r>
+        <w:rPr>
+          <w:rFonts w:ascii="Arial" w:hAnsi="Arial" w:cs="Arial"/>
+          <w:color w:val="000000"/>
+          <w:sz w:val="22"/>
+          <w:szCs w:val="22"/>
+          <w:lang w:val="en"/>
+        </w:rPr>
+        <w:t>randomDouble</w:t>
+      </w:r>
+      <w:proofErr w:type="spellEnd"/>
+      <w:r>
+        <w:rPr>
+          <w:rFonts w:ascii="Arial" w:hAnsi="Arial" w:cs="Arial"/>
+          <w:color w:val="000000"/>
+          <w:sz w:val="22"/>
+          <w:szCs w:val="22"/>
+          <w:lang w:val="en"/>
+        </w:rPr>
+        <w:t xml:space="preserve"> = </w:t>
+      </w:r>
+      <w:proofErr w:type="spellStart"/>
+      <w:r>
+        <w:rPr>
+          <w:rFonts w:ascii="Arial" w:hAnsi="Arial" w:cs="Arial"/>
+          <w:color w:val="000000"/>
+          <w:sz w:val="22"/>
+          <w:szCs w:val="22"/>
+          <w:lang w:val="en"/>
+        </w:rPr>
+        <w:t>Math.random</w:t>
+      </w:r>
+      <w:proofErr w:type="spellEnd"/>
+      <w:r>
+        <w:rPr>
+          <w:rFonts w:ascii="Arial" w:hAnsi="Arial" w:cs="Arial"/>
+          <w:color w:val="000000"/>
+          <w:sz w:val="22"/>
+          <w:szCs w:val="22"/>
+          <w:lang w:val="en"/>
+        </w:rPr>
+        <w:t>(</w:t>
+      </w:r>
+      <w:proofErr w:type="gramStart"/>
+      <w:r>
+        <w:rPr>
+          <w:rFonts w:ascii="Arial" w:hAnsi="Arial" w:cs="Arial"/>
+          <w:color w:val="000000"/>
+          <w:sz w:val="22"/>
+          <w:szCs w:val="22"/>
+          <w:lang w:val="en"/>
+        </w:rPr>
+        <w:t>);</w:t>
+      </w:r>
+      <w:proofErr w:type="gramEnd"/>
     </w:p>
     <w:p>
       <w:pPr>
@@ -4101,8 +4965,64 @@
           <w:szCs w:val="22"/>
           <w:lang w:val="en"/>
         </w:rPr>
-        <w:t>int randomInt = (int)Math.random();</w:t>
-      </w:r>
+        <w:t xml:space="preserve">int </w:t>
+      </w:r>
+      <w:proofErr w:type="spellStart"/>
+      <w:r>
+        <w:rPr>
+          <w:rFonts w:ascii="Arial" w:hAnsi="Arial" w:cs="Arial"/>
+          <w:color w:val="000000"/>
+          <w:sz w:val="22"/>
+          <w:szCs w:val="22"/>
+          <w:lang w:val="en"/>
+        </w:rPr>
+        <w:t>randomInt</w:t>
+      </w:r>
+      <w:proofErr w:type="spellEnd"/>
+      <w:r>
+        <w:rPr>
+          <w:rFonts w:ascii="Arial" w:hAnsi="Arial" w:cs="Arial"/>
+          <w:color w:val="000000"/>
+          <w:sz w:val="22"/>
+          <w:szCs w:val="22"/>
+          <w:lang w:val="en"/>
+        </w:rPr>
+        <w:t xml:space="preserve"> = (int)</w:t>
+      </w:r>
+      <w:proofErr w:type="spellStart"/>
+      <w:r>
+        <w:rPr>
+          <w:rFonts w:ascii="Arial" w:hAnsi="Arial" w:cs="Arial"/>
+          <w:color w:val="000000"/>
+          <w:sz w:val="22"/>
+          <w:szCs w:val="22"/>
+          <w:lang w:val="en"/>
+        </w:rPr>
+        <w:t>Math.random</w:t>
+      </w:r>
+      <w:proofErr w:type="spellEnd"/>
+      <w:r>
+        <w:rPr>
+          <w:rFonts w:ascii="Arial" w:hAnsi="Arial" w:cs="Arial"/>
+          <w:color w:val="000000"/>
+          <w:sz w:val="22"/>
+          <w:szCs w:val="22"/>
+          <w:lang w:val="en"/>
+        </w:rPr>
+        <w:t>(</w:t>
+      </w:r>
+      <w:proofErr w:type="gramStart"/>
+      <w:r>
+        <w:rPr>
+          <w:rFonts w:ascii="Arial" w:hAnsi="Arial" w:cs="Arial"/>
+          <w:color w:val="000000"/>
+          <w:sz w:val="22"/>
+          <w:szCs w:val="22"/>
+          <w:lang w:val="en"/>
+        </w:rPr>
+        <w:t>);</w:t>
+      </w:r>
+      <w:proofErr w:type="gramEnd"/>
     </w:p>
     <w:p>
       <w:pPr>
@@ -4128,7 +5048,51 @@
           <w:szCs w:val="22"/>
           <w:lang w:val="en"/>
         </w:rPr>
-        <w:t>Basically returns 0 bc its an int</w:t>
+        <w:t xml:space="preserve">Basically returns 0 </w:t>
+      </w:r>
+      <w:proofErr w:type="spellStart"/>
+      <w:r>
+        <w:rPr>
+          <w:rFonts w:ascii="Arial" w:hAnsi="Arial" w:cs="Arial"/>
+          <w:color w:val="000000"/>
+          <w:sz w:val="22"/>
+          <w:szCs w:val="22"/>
+          <w:lang w:val="en"/>
+        </w:rPr>
+        <w:t>bc</w:t>
+      </w:r>
+      <w:proofErr w:type="spellEnd"/>
+      <w:r>
+        <w:rPr>
+          <w:rFonts w:ascii="Arial" w:hAnsi="Arial" w:cs="Arial"/>
+          <w:color w:val="000000"/>
+          <w:sz w:val="22"/>
+          <w:szCs w:val="22"/>
+          <w:lang w:val="en"/>
+        </w:rPr>
+        <w:t xml:space="preserve"> </w:t>
+      </w:r>
+      <w:proofErr w:type="spellStart"/>
+      <w:r>
+        <w:rPr>
+          <w:rFonts w:ascii="Arial" w:hAnsi="Arial" w:cs="Arial"/>
+          <w:color w:val="000000"/>
+          <w:sz w:val="22"/>
+          <w:szCs w:val="22"/>
+          <w:lang w:val="en"/>
+        </w:rPr>
+        <w:t>its</w:t>
+      </w:r>
+      <w:proofErr w:type="spellEnd"/>
+      <w:r>
+        <w:rPr>
+          <w:rFonts w:ascii="Arial" w:hAnsi="Arial" w:cs="Arial"/>
+          <w:color w:val="000000"/>
+          <w:sz w:val="22"/>
+          <w:szCs w:val="22"/>
+          <w:lang w:val="en"/>
+        </w:rPr>
+        <w:t xml:space="preserve"> an int</w:t>
       </w:r>
     </w:p>
     <w:p>
@@ -4147,15 +5111,61 @@
           <w:lang w:val="en"/>
         </w:rPr>
       </w:pPr>
-      <w:r>
-        <w:rPr>
-          <w:rFonts w:ascii="Arial" w:hAnsi="Arial" w:cs="Arial"/>
-          <w:color w:val="000000"/>
-          <w:sz w:val="22"/>
-          <w:szCs w:val="22"/>
-          <w:lang w:val="en"/>
-        </w:rPr>
-        <w:t>randomInt = (int)(Math.random() * 10);</w:t>
+      <w:proofErr w:type="spellStart"/>
+      <w:r>
+        <w:rPr>
+          <w:rFonts w:ascii="Arial" w:hAnsi="Arial" w:cs="Arial"/>
+          <w:color w:val="000000"/>
+          <w:sz w:val="22"/>
+          <w:szCs w:val="22"/>
+          <w:lang w:val="en"/>
+        </w:rPr>
+        <w:t>randomInt</w:t>
+      </w:r>
+      <w:proofErr w:type="spellEnd"/>
+      <w:r>
+        <w:rPr>
+          <w:rFonts w:ascii="Arial" w:hAnsi="Arial" w:cs="Arial"/>
+          <w:color w:val="000000"/>
+          <w:sz w:val="22"/>
+          <w:szCs w:val="22"/>
+          <w:lang w:val="en"/>
+        </w:rPr>
+        <w:t xml:space="preserve"> = (int</w:t>
+      </w:r>
+      <w:proofErr w:type="gramStart"/>
+      <w:r>
+        <w:rPr>
+          <w:rFonts w:ascii="Arial" w:hAnsi="Arial" w:cs="Arial"/>
+          <w:color w:val="000000"/>
+          <w:sz w:val="22"/>
+          <w:szCs w:val="22"/>
+          <w:lang w:val="en"/>
+        </w:rPr>
+        <w:t>)(</w:t>
+      </w:r>
+      <w:proofErr w:type="spellStart"/>
+      <w:proofErr w:type="gramEnd"/>
+      <w:r>
+        <w:rPr>
+          <w:rFonts w:ascii="Arial" w:hAnsi="Arial" w:cs="Arial"/>
+          <w:color w:val="000000"/>
+          <w:sz w:val="22"/>
+          <w:szCs w:val="22"/>
+          <w:lang w:val="en"/>
+        </w:rPr>
+        <w:t>Math.random</w:t>
+      </w:r>
+      <w:proofErr w:type="spellEnd"/>
+      <w:r>
+        <w:rPr>
+          <w:rFonts w:ascii="Arial" w:hAnsi="Arial" w:cs="Arial"/>
+          <w:color w:val="000000"/>
+          <w:sz w:val="22"/>
+          <w:szCs w:val="22"/>
+          <w:lang w:val="en"/>
+        </w:rPr>
+        <w:t>() * 10);</w:t>
       </w:r>
     </w:p>
     <w:p>
@@ -4201,15 +5211,61 @@
           <w:lang w:val="en"/>
         </w:rPr>
       </w:pPr>
-      <w:r>
-        <w:rPr>
-          <w:rFonts w:ascii="Arial" w:hAnsi="Arial" w:cs="Arial"/>
-          <w:color w:val="000000"/>
-          <w:sz w:val="22"/>
-          <w:szCs w:val="22"/>
-          <w:lang w:val="en"/>
-        </w:rPr>
-        <w:t>randomInt = (int)(Math.random() *10 +1);</w:t>
+      <w:proofErr w:type="spellStart"/>
+      <w:r>
+        <w:rPr>
+          <w:rFonts w:ascii="Arial" w:hAnsi="Arial" w:cs="Arial"/>
+          <w:color w:val="000000"/>
+          <w:sz w:val="22"/>
+          <w:szCs w:val="22"/>
+          <w:lang w:val="en"/>
+        </w:rPr>
+        <w:t>randomInt</w:t>
+      </w:r>
+      <w:proofErr w:type="spellEnd"/>
+      <w:r>
+        <w:rPr>
+          <w:rFonts w:ascii="Arial" w:hAnsi="Arial" w:cs="Arial"/>
+          <w:color w:val="000000"/>
+          <w:sz w:val="22"/>
+          <w:szCs w:val="22"/>
+          <w:lang w:val="en"/>
+        </w:rPr>
+        <w:t xml:space="preserve"> = (int</w:t>
+      </w:r>
+      <w:proofErr w:type="gramStart"/>
+      <w:r>
+        <w:rPr>
+          <w:rFonts w:ascii="Arial" w:hAnsi="Arial" w:cs="Arial"/>
+          <w:color w:val="000000"/>
+          <w:sz w:val="22"/>
+          <w:szCs w:val="22"/>
+          <w:lang w:val="en"/>
+        </w:rPr>
+        <w:t>)(</w:t>
+      </w:r>
+      <w:proofErr w:type="spellStart"/>
+      <w:proofErr w:type="gramEnd"/>
+      <w:r>
+        <w:rPr>
+          <w:rFonts w:ascii="Arial" w:hAnsi="Arial" w:cs="Arial"/>
+          <w:color w:val="000000"/>
+          <w:sz w:val="22"/>
+          <w:szCs w:val="22"/>
+          <w:lang w:val="en"/>
+        </w:rPr>
+        <w:t>Math.random</w:t>
+      </w:r>
+      <w:proofErr w:type="spellEnd"/>
+      <w:r>
+        <w:rPr>
+          <w:rFonts w:ascii="Arial" w:hAnsi="Arial" w:cs="Arial"/>
+          <w:color w:val="000000"/>
+          <w:sz w:val="22"/>
+          <w:szCs w:val="22"/>
+          <w:lang w:val="en"/>
+        </w:rPr>
+        <w:t>() *10 +1);</w:t>
       </w:r>
     </w:p>
     <w:p>
@@ -4263,7 +5319,29 @@
           <w:szCs w:val="22"/>
           <w:lang w:val="en"/>
         </w:rPr>
-        <w:t>Creating random integers beteween a and a+b-1</w:t>
+        <w:t xml:space="preserve">Creating random integers </w:t>
+      </w:r>
+      <w:proofErr w:type="spellStart"/>
+      <w:r>
+        <w:rPr>
+          <w:rFonts w:ascii="Arial" w:hAnsi="Arial" w:cs="Arial"/>
+          <w:color w:val="000000"/>
+          <w:sz w:val="22"/>
+          <w:szCs w:val="22"/>
+          <w:lang w:val="en"/>
+        </w:rPr>
+        <w:t>beteween</w:t>
+      </w:r>
+      <w:proofErr w:type="spellEnd"/>
+      <w:r>
+        <w:rPr>
+          <w:rFonts w:ascii="Arial" w:hAnsi="Arial" w:cs="Arial"/>
+          <w:color w:val="000000"/>
+          <w:sz w:val="22"/>
+          <w:szCs w:val="22"/>
+          <w:lang w:val="en"/>
+        </w:rPr>
+        <w:t xml:space="preserve"> a and a+b-1</w:t>
       </w:r>
     </w:p>
     <w:p>
@@ -4290,7 +5368,29 @@
           <w:szCs w:val="22"/>
           <w:lang w:val="en"/>
         </w:rPr>
-        <w:t>a + Math.random() * b</w:t>
+        <w:t xml:space="preserve">a + </w:t>
+      </w:r>
+      <w:proofErr w:type="spellStart"/>
+      <w:r>
+        <w:rPr>
+          <w:rFonts w:ascii="Arial" w:hAnsi="Arial" w:cs="Arial"/>
+          <w:color w:val="000000"/>
+          <w:sz w:val="22"/>
+          <w:szCs w:val="22"/>
+          <w:lang w:val="en"/>
+        </w:rPr>
+        <w:t>Math.random</w:t>
+      </w:r>
+      <w:proofErr w:type="spellEnd"/>
+      <w:r>
+        <w:rPr>
+          <w:rFonts w:ascii="Arial" w:hAnsi="Arial" w:cs="Arial"/>
+          <w:color w:val="000000"/>
+          <w:sz w:val="22"/>
+          <w:szCs w:val="22"/>
+          <w:lang w:val="en"/>
+        </w:rPr>
+        <w:t>() * b</w:t>
       </w:r>
     </w:p>
     <w:p>
@@ -4321,7 +5421,33 @@
           <w:szCs w:val="22"/>
           <w:lang w:val="en"/>
         </w:rPr>
-        <w:t>How to create random numbers between a max and a min</w:t>
+        <w:t xml:space="preserve">How to create random numbers between a </w:t>
+      </w:r>
+      <w:proofErr w:type="spellStart"/>
+      <w:r>
+        <w:rPr>
+          <w:rFonts w:ascii="Arial" w:hAnsi="Arial" w:cs="Arial"/>
+          <w:b/>
+          <w:bCs/>
+          <w:color w:val="000000"/>
+          <w:sz w:val="22"/>
+          <w:szCs w:val="22"/>
+          <w:lang w:val="en"/>
+        </w:rPr>
+        <w:t>max</w:t>
+      </w:r>
+      <w:proofErr w:type="spellEnd"/>
+      <w:r>
+        <w:rPr>
+          <w:rFonts w:ascii="Arial" w:hAnsi="Arial" w:cs="Arial"/>
+          <w:b/>
+          <w:bCs/>
+          <w:color w:val="000000"/>
+          <w:sz w:val="22"/>
+          <w:szCs w:val="22"/>
+          <w:lang w:val="en"/>
+        </w:rPr>
+        <w:t xml:space="preserve"> and a min</w:t>
       </w:r>
     </w:p>
     <w:p>
@@ -4340,15 +5466,61 @@
           <w:lang w:val="en"/>
         </w:rPr>
       </w:pPr>
-      <w:r>
-        <w:rPr>
-          <w:rFonts w:ascii="Arial" w:hAnsi="Arial" w:cs="Arial"/>
-          <w:color w:val="000000"/>
-          <w:sz w:val="22"/>
-          <w:szCs w:val="22"/>
-          <w:lang w:val="en"/>
-        </w:rPr>
-        <w:t>randomMonth = (int)(Math.random() * (MAX-MIN + 1) + MIN);</w:t>
+      <w:proofErr w:type="spellStart"/>
+      <w:r>
+        <w:rPr>
+          <w:rFonts w:ascii="Arial" w:hAnsi="Arial" w:cs="Arial"/>
+          <w:color w:val="000000"/>
+          <w:sz w:val="22"/>
+          <w:szCs w:val="22"/>
+          <w:lang w:val="en"/>
+        </w:rPr>
+        <w:t>randomMonth</w:t>
+      </w:r>
+      <w:proofErr w:type="spellEnd"/>
+      <w:r>
+        <w:rPr>
+          <w:rFonts w:ascii="Arial" w:hAnsi="Arial" w:cs="Arial"/>
+          <w:color w:val="000000"/>
+          <w:sz w:val="22"/>
+          <w:szCs w:val="22"/>
+          <w:lang w:val="en"/>
+        </w:rPr>
+        <w:t xml:space="preserve"> = (int</w:t>
+      </w:r>
+      <w:proofErr w:type="gramStart"/>
+      <w:r>
+        <w:rPr>
+          <w:rFonts w:ascii="Arial" w:hAnsi="Arial" w:cs="Arial"/>
+          <w:color w:val="000000"/>
+          <w:sz w:val="22"/>
+          <w:szCs w:val="22"/>
+          <w:lang w:val="en"/>
+        </w:rPr>
+        <w:t>)(</w:t>
+      </w:r>
+      <w:proofErr w:type="spellStart"/>
+      <w:proofErr w:type="gramEnd"/>
+      <w:r>
+        <w:rPr>
+          <w:rFonts w:ascii="Arial" w:hAnsi="Arial" w:cs="Arial"/>
+          <w:color w:val="000000"/>
+          <w:sz w:val="22"/>
+          <w:szCs w:val="22"/>
+          <w:lang w:val="en"/>
+        </w:rPr>
+        <w:t>Math.random</w:t>
+      </w:r>
+      <w:proofErr w:type="spellEnd"/>
+      <w:r>
+        <w:rPr>
+          <w:rFonts w:ascii="Arial" w:hAnsi="Arial" w:cs="Arial"/>
+          <w:color w:val="000000"/>
+          <w:sz w:val="22"/>
+          <w:szCs w:val="22"/>
+          <w:lang w:val="en"/>
+        </w:rPr>
+        <w:t>() * (MAX-MIN + 1) + MIN);</w:t>
       </w:r>
     </w:p>
     <w:p>
@@ -4375,7 +5547,29 @@
           <w:szCs w:val="22"/>
           <w:lang w:val="en"/>
         </w:rPr>
-        <w:t>this would be between 1 and 12 bc months</w:t>
+        <w:t xml:space="preserve">this would be between 1 and 12 </w:t>
+      </w:r>
+      <w:proofErr w:type="spellStart"/>
+      <w:r>
+        <w:rPr>
+          <w:rFonts w:ascii="Arial" w:hAnsi="Arial" w:cs="Arial"/>
+          <w:color w:val="000000"/>
+          <w:sz w:val="22"/>
+          <w:szCs w:val="22"/>
+          <w:lang w:val="en"/>
+        </w:rPr>
+        <w:t>bc</w:t>
+      </w:r>
+      <w:proofErr w:type="spellEnd"/>
+      <w:r>
+        <w:rPr>
+          <w:rFonts w:ascii="Arial" w:hAnsi="Arial" w:cs="Arial"/>
+          <w:color w:val="000000"/>
+          <w:sz w:val="22"/>
+          <w:szCs w:val="22"/>
+          <w:lang w:val="en"/>
+        </w:rPr>
+        <w:t xml:space="preserve"> months</w:t>
       </w:r>
     </w:p>
     <w:p>
@@ -4394,15 +5588,50 @@
           <w:lang w:val="en"/>
         </w:rPr>
       </w:pPr>
-      <w:r>
-        <w:rPr>
-          <w:rFonts w:ascii="Arial" w:hAnsi="Arial" w:cs="Arial"/>
-          <w:color w:val="000000"/>
-          <w:sz w:val="22"/>
-          <w:szCs w:val="22"/>
-          <w:lang w:val="en"/>
-        </w:rPr>
-        <w:t>System.out.printf(“Random value for month between %d and %d:\t %d\n”, MIN, MAX, randomMonth)</w:t>
+      <w:proofErr w:type="spellStart"/>
+      <w:r>
+        <w:rPr>
+          <w:rFonts w:ascii="Arial" w:hAnsi="Arial" w:cs="Arial"/>
+          <w:color w:val="000000"/>
+          <w:sz w:val="22"/>
+          <w:szCs w:val="22"/>
+          <w:lang w:val="en"/>
+        </w:rPr>
+        <w:t>System.out.printf</w:t>
+      </w:r>
+      <w:proofErr w:type="spellEnd"/>
+      <w:r>
+        <w:rPr>
+          <w:rFonts w:ascii="Arial" w:hAnsi="Arial" w:cs="Arial"/>
+          <w:color w:val="000000"/>
+          <w:sz w:val="22"/>
+          <w:szCs w:val="22"/>
+          <w:lang w:val="en"/>
+        </w:rPr>
+        <w:t xml:space="preserve">(“Random value for month between %d and %d:\t %d\n”, MIN, MAX, </w:t>
+      </w:r>
+      <w:proofErr w:type="spellStart"/>
+      <w:r>
+        <w:rPr>
+          <w:rFonts w:ascii="Arial" w:hAnsi="Arial" w:cs="Arial"/>
+          <w:color w:val="000000"/>
+          <w:sz w:val="22"/>
+          <w:szCs w:val="22"/>
+          <w:lang w:val="en"/>
+        </w:rPr>
+        <w:t>randomMonth</w:t>
+      </w:r>
+      <w:proofErr w:type="spellEnd"/>
+      <w:proofErr w:type="gramStart"/>
+      <w:r>
+        <w:rPr>
+          <w:rFonts w:ascii="Arial" w:hAnsi="Arial" w:cs="Arial"/>
+          <w:color w:val="000000"/>
+          <w:sz w:val="22"/>
+          <w:szCs w:val="22"/>
+          <w:lang w:val="en"/>
+        </w:rPr>
+        <w:t>)</w:t>
       </w:r>
       <w:r>
         <w:rPr>
@@ -4414,6 +5643,7 @@
         </w:rPr>
         <w:t>;</w:t>
       </w:r>
+      <w:proofErr w:type="gramEnd"/>
     </w:p>
     <w:p>
       <w:pPr>
@@ -4627,8 +5857,42 @@
           <w:szCs w:val="22"/>
           <w:lang w:val="en"/>
         </w:rPr>
-        <w:t>Char middleInitial = ‘M’;</w:t>
-      </w:r>
+        <w:t xml:space="preserve">Char </w:t>
+      </w:r>
+      <w:proofErr w:type="spellStart"/>
+      <w:r>
+        <w:rPr>
+          <w:rFonts w:ascii="Arial" w:hAnsi="Arial" w:cs="Arial"/>
+          <w:color w:val="000000"/>
+          <w:sz w:val="22"/>
+          <w:szCs w:val="22"/>
+          <w:lang w:val="en"/>
+        </w:rPr>
+        <w:t>middleInitial</w:t>
+      </w:r>
+      <w:proofErr w:type="spellEnd"/>
+      <w:r>
+        <w:rPr>
+          <w:rFonts w:ascii="Arial" w:hAnsi="Arial" w:cs="Arial"/>
+          <w:color w:val="000000"/>
+          <w:sz w:val="22"/>
+          <w:szCs w:val="22"/>
+          <w:lang w:val="en"/>
+        </w:rPr>
+        <w:t xml:space="preserve"> = ‘M</w:t>
+      </w:r>
+      <w:proofErr w:type="gramStart"/>
+      <w:r>
+        <w:rPr>
+          <w:rFonts w:ascii="Arial" w:hAnsi="Arial" w:cs="Arial"/>
+          <w:color w:val="000000"/>
+          <w:sz w:val="22"/>
+          <w:szCs w:val="22"/>
+          <w:lang w:val="en"/>
+        </w:rPr>
+        <w:t>’;</w:t>
+      </w:r>
+      <w:proofErr w:type="gramEnd"/>
     </w:p>
     <w:p>
       <w:pPr>
@@ -4681,7 +5945,29 @@
           <w:szCs w:val="22"/>
           <w:lang w:val="en"/>
         </w:rPr>
-        <w:t>Contains ASCII and much much more</w:t>
+        <w:t xml:space="preserve">Contains ASCII and much </w:t>
+      </w:r>
+      <w:proofErr w:type="spellStart"/>
+      <w:r>
+        <w:rPr>
+          <w:rFonts w:ascii="Arial" w:hAnsi="Arial" w:cs="Arial"/>
+          <w:color w:val="000000"/>
+          <w:sz w:val="22"/>
+          <w:szCs w:val="22"/>
+          <w:lang w:val="en"/>
+        </w:rPr>
+        <w:t>much</w:t>
+      </w:r>
+      <w:proofErr w:type="spellEnd"/>
+      <w:r>
+        <w:rPr>
+          <w:rFonts w:ascii="Arial" w:hAnsi="Arial" w:cs="Arial"/>
+          <w:color w:val="000000"/>
+          <w:sz w:val="22"/>
+          <w:szCs w:val="22"/>
+          <w:lang w:val="en"/>
+        </w:rPr>
+        <w:t xml:space="preserve"> more</w:t>
       </w:r>
     </w:p>
     <w:p>
@@ -4747,8 +6033,20 @@
           <w:szCs w:val="22"/>
           <w:lang w:val="en"/>
         </w:rPr>
-        <w:t>ASCII is 8 bit</w:t>
-      </w:r>
+        <w:t xml:space="preserve">ASCII is 8 </w:t>
+      </w:r>
+      <w:proofErr w:type="gramStart"/>
+      <w:r>
+        <w:rPr>
+          <w:rFonts w:ascii="Arial" w:hAnsi="Arial" w:cs="Arial"/>
+          <w:color w:val="000000"/>
+          <w:sz w:val="22"/>
+          <w:szCs w:val="22"/>
+          <w:lang w:val="en"/>
+        </w:rPr>
+        <w:t>bit</w:t>
+      </w:r>
+      <w:proofErr w:type="gramEnd"/>
     </w:p>
     <w:p>
       <w:pPr>
@@ -4801,7 +6099,29 @@
           <w:szCs w:val="22"/>
           <w:lang w:val="en"/>
         </w:rPr>
-        <w:t>01100010 = 98 bc (2^7, + 2^6, + 2^5, + 2^3, + 2^3, + 2^2, + 2^1)</w:t>
+        <w:t xml:space="preserve">01100010 = 98 </w:t>
+      </w:r>
+      <w:proofErr w:type="spellStart"/>
+      <w:r>
+        <w:rPr>
+          <w:rFonts w:ascii="Arial" w:hAnsi="Arial" w:cs="Arial"/>
+          <w:color w:val="000000"/>
+          <w:sz w:val="22"/>
+          <w:szCs w:val="22"/>
+          <w:lang w:val="en"/>
+        </w:rPr>
+        <w:t>bc</w:t>
+      </w:r>
+      <w:proofErr w:type="spellEnd"/>
+      <w:r>
+        <w:rPr>
+          <w:rFonts w:ascii="Arial" w:hAnsi="Arial" w:cs="Arial"/>
+          <w:color w:val="000000"/>
+          <w:sz w:val="22"/>
+          <w:szCs w:val="22"/>
+          <w:lang w:val="en"/>
+        </w:rPr>
+        <w:t xml:space="preserve"> (2^7, + 2^6, + 2^5, + 2^3, + 2^3, + 2^2, + 2^1)</w:t>
       </w:r>
     </w:p>
     <w:p>
@@ -4915,7 +6235,29 @@
           <w:szCs w:val="26"/>
           <w:lang w:val="en"/>
         </w:rPr>
-        <w:t>In essence- taking a chars unicode and casting it to a numeric value</w:t>
+        <w:t xml:space="preserve">In essence- taking a chars </w:t>
+      </w:r>
+      <w:proofErr w:type="spellStart"/>
+      <w:r>
+        <w:rPr>
+          <w:rFonts w:ascii="Trebuchet MS" w:eastAsia="Trebuchet MS" w:hAnsi="Trebuchet MS" w:cs="Trebuchet MS"/>
+          <w:bCs/>
+          <w:sz w:val="26"/>
+          <w:szCs w:val="26"/>
+          <w:lang w:val="en"/>
+        </w:rPr>
+        <w:t>unicode</w:t>
+      </w:r>
+      <w:proofErr w:type="spellEnd"/>
+      <w:r>
+        <w:rPr>
+          <w:rFonts w:ascii="Trebuchet MS" w:eastAsia="Trebuchet MS" w:hAnsi="Trebuchet MS" w:cs="Trebuchet MS"/>
+          <w:bCs/>
+          <w:sz w:val="26"/>
+          <w:szCs w:val="26"/>
+          <w:lang w:val="en"/>
+        </w:rPr>
+        <w:t xml:space="preserve"> and casting it to a numeric value</w:t>
       </w:r>
     </w:p>
     <w:p>
@@ -4979,8 +6321,20 @@
           <w:szCs w:val="22"/>
           <w:lang w:val="en"/>
         </w:rPr>
-        <w:t>int x = (int)’b’;</w:t>
-      </w:r>
+        <w:t>int x = (int)’b</w:t>
+      </w:r>
+      <w:proofErr w:type="gramStart"/>
+      <w:r>
+        <w:rPr>
+          <w:rFonts w:ascii="Arial" w:hAnsi="Arial" w:cs="Arial"/>
+          <w:color w:val="000000"/>
+          <w:sz w:val="22"/>
+          <w:szCs w:val="22"/>
+          <w:lang w:val="en"/>
+        </w:rPr>
+        <w:t>’;</w:t>
+      </w:r>
+      <w:proofErr w:type="gramEnd"/>
     </w:p>
     <w:p>
       <w:pPr>
@@ -4998,15 +6352,49 @@
           <w:lang w:val="en"/>
         </w:rPr>
       </w:pPr>
-      <w:r>
-        <w:rPr>
-          <w:rFonts w:ascii="Arial" w:hAnsi="Arial" w:cs="Arial"/>
-          <w:color w:val="000000"/>
-          <w:sz w:val="22"/>
-          <w:szCs w:val="22"/>
-          <w:lang w:val="en"/>
-        </w:rPr>
-        <w:t>System.out.println(“value in int x = “ + x);</w:t>
+      <w:proofErr w:type="spellStart"/>
+      <w:r>
+        <w:rPr>
+          <w:rFonts w:ascii="Arial" w:hAnsi="Arial" w:cs="Arial"/>
+          <w:color w:val="000000"/>
+          <w:sz w:val="22"/>
+          <w:szCs w:val="22"/>
+          <w:lang w:val="en"/>
+        </w:rPr>
+        <w:t>System.out.println</w:t>
+      </w:r>
+      <w:proofErr w:type="spellEnd"/>
+      <w:r>
+        <w:rPr>
+          <w:rFonts w:ascii="Arial" w:hAnsi="Arial" w:cs="Arial"/>
+          <w:color w:val="000000"/>
+          <w:sz w:val="22"/>
+          <w:szCs w:val="22"/>
+          <w:lang w:val="en"/>
+        </w:rPr>
+        <w:t xml:space="preserve">(“value in int x = </w:t>
+      </w:r>
+      <w:proofErr w:type="gramStart"/>
+      <w:r>
+        <w:rPr>
+          <w:rFonts w:ascii="Arial" w:hAnsi="Arial" w:cs="Arial"/>
+          <w:color w:val="000000"/>
+          <w:sz w:val="22"/>
+          <w:szCs w:val="22"/>
+          <w:lang w:val="en"/>
+        </w:rPr>
+        <w:t>“ +</w:t>
+      </w:r>
+      <w:proofErr w:type="gramEnd"/>
+      <w:r>
+        <w:rPr>
+          <w:rFonts w:ascii="Arial" w:hAnsi="Arial" w:cs="Arial"/>
+          <w:color w:val="000000"/>
+          <w:sz w:val="22"/>
+          <w:szCs w:val="22"/>
+          <w:lang w:val="en"/>
+        </w:rPr>
+        <w:t xml:space="preserve"> x);</w:t>
       </w:r>
     </w:p>
     <w:p>
@@ -5137,8 +6525,20 @@
           <w:szCs w:val="22"/>
           <w:lang w:val="en"/>
         </w:rPr>
-        <w:t>char c1= (char)98;</w:t>
-      </w:r>
+        <w:t>char c1= (char)</w:t>
+      </w:r>
+      <w:proofErr w:type="gramStart"/>
+      <w:r>
+        <w:rPr>
+          <w:rFonts w:ascii="Arial" w:hAnsi="Arial" w:cs="Arial"/>
+          <w:color w:val="000000"/>
+          <w:sz w:val="22"/>
+          <w:szCs w:val="22"/>
+          <w:lang w:val="en"/>
+        </w:rPr>
+        <w:t>98;</w:t>
+      </w:r>
+      <w:proofErr w:type="gramEnd"/>
     </w:p>
     <w:p>
       <w:pPr>
@@ -5156,15 +6556,49 @@
           <w:lang w:val="en"/>
         </w:rPr>
       </w:pPr>
-      <w:r>
-        <w:rPr>
-          <w:rFonts w:ascii="Arial" w:hAnsi="Arial" w:cs="Arial"/>
-          <w:color w:val="000000"/>
-          <w:sz w:val="22"/>
-          <w:szCs w:val="22"/>
-          <w:lang w:val="en"/>
-        </w:rPr>
-        <w:t>System.out.println(“value in c1 = “ + c1);</w:t>
+      <w:proofErr w:type="spellStart"/>
+      <w:r>
+        <w:rPr>
+          <w:rFonts w:ascii="Arial" w:hAnsi="Arial" w:cs="Arial"/>
+          <w:color w:val="000000"/>
+          <w:sz w:val="22"/>
+          <w:szCs w:val="22"/>
+          <w:lang w:val="en"/>
+        </w:rPr>
+        <w:t>System.out.println</w:t>
+      </w:r>
+      <w:proofErr w:type="spellEnd"/>
+      <w:r>
+        <w:rPr>
+          <w:rFonts w:ascii="Arial" w:hAnsi="Arial" w:cs="Arial"/>
+          <w:color w:val="000000"/>
+          <w:sz w:val="22"/>
+          <w:szCs w:val="22"/>
+          <w:lang w:val="en"/>
+        </w:rPr>
+        <w:t xml:space="preserve">(“value in c1 = </w:t>
+      </w:r>
+      <w:proofErr w:type="gramStart"/>
+      <w:r>
+        <w:rPr>
+          <w:rFonts w:ascii="Arial" w:hAnsi="Arial" w:cs="Arial"/>
+          <w:color w:val="000000"/>
+          <w:sz w:val="22"/>
+          <w:szCs w:val="22"/>
+          <w:lang w:val="en"/>
+        </w:rPr>
+        <w:t>“ +</w:t>
+      </w:r>
+      <w:proofErr w:type="gramEnd"/>
+      <w:r>
+        <w:rPr>
+          <w:rFonts w:ascii="Arial" w:hAnsi="Arial" w:cs="Arial"/>
+          <w:color w:val="000000"/>
+          <w:sz w:val="22"/>
+          <w:szCs w:val="22"/>
+          <w:lang w:val="en"/>
+        </w:rPr>
+        <w:t xml:space="preserve"> c1);</w:t>
       </w:r>
     </w:p>
     <w:p>
@@ -5272,8 +6706,20 @@
           <w:szCs w:val="22"/>
           <w:lang w:val="en"/>
         </w:rPr>
-        <w:t>Char c2 = (char)number;</w:t>
-      </w:r>
+        <w:t>Char c2 = (char)</w:t>
+      </w:r>
+      <w:proofErr w:type="gramStart"/>
+      <w:r>
+        <w:rPr>
+          <w:rFonts w:ascii="Arial" w:hAnsi="Arial" w:cs="Arial"/>
+          <w:color w:val="000000"/>
+          <w:sz w:val="22"/>
+          <w:szCs w:val="22"/>
+          <w:lang w:val="en"/>
+        </w:rPr>
+        <w:t>number;</w:t>
+      </w:r>
+      <w:proofErr w:type="gramEnd"/>
     </w:p>
     <w:p>
       <w:pPr>
@@ -5291,15 +6737,49 @@
           <w:lang w:val="en"/>
         </w:rPr>
       </w:pPr>
-      <w:r>
-        <w:rPr>
-          <w:rFonts w:ascii="Arial" w:hAnsi="Arial" w:cs="Arial"/>
-          <w:color w:val="000000"/>
-          <w:sz w:val="22"/>
-          <w:szCs w:val="22"/>
-          <w:lang w:val="en"/>
-        </w:rPr>
-        <w:t>System.out.println(“Value in c2 = “ + c2);</w:t>
+      <w:proofErr w:type="spellStart"/>
+      <w:r>
+        <w:rPr>
+          <w:rFonts w:ascii="Arial" w:hAnsi="Arial" w:cs="Arial"/>
+          <w:color w:val="000000"/>
+          <w:sz w:val="22"/>
+          <w:szCs w:val="22"/>
+          <w:lang w:val="en"/>
+        </w:rPr>
+        <w:t>System.out.println</w:t>
+      </w:r>
+      <w:proofErr w:type="spellEnd"/>
+      <w:r>
+        <w:rPr>
+          <w:rFonts w:ascii="Arial" w:hAnsi="Arial" w:cs="Arial"/>
+          <w:color w:val="000000"/>
+          <w:sz w:val="22"/>
+          <w:szCs w:val="22"/>
+          <w:lang w:val="en"/>
+        </w:rPr>
+        <w:t xml:space="preserve">(“Value in c2 = </w:t>
+      </w:r>
+      <w:proofErr w:type="gramStart"/>
+      <w:r>
+        <w:rPr>
+          <w:rFonts w:ascii="Arial" w:hAnsi="Arial" w:cs="Arial"/>
+          <w:color w:val="000000"/>
+          <w:sz w:val="22"/>
+          <w:szCs w:val="22"/>
+          <w:lang w:val="en"/>
+        </w:rPr>
+        <w:t>“ +</w:t>
+      </w:r>
+      <w:proofErr w:type="gramEnd"/>
+      <w:r>
+        <w:rPr>
+          <w:rFonts w:ascii="Arial" w:hAnsi="Arial" w:cs="Arial"/>
+          <w:color w:val="000000"/>
+          <w:sz w:val="22"/>
+          <w:szCs w:val="22"/>
+          <w:lang w:val="en"/>
+        </w:rPr>
+        <w:t xml:space="preserve"> c2);</w:t>
       </w:r>
     </w:p>
     <w:p>
@@ -5489,7 +6969,29 @@
           <w:lang w:val="en"/>
         </w:rPr>
         <w:lastRenderedPageBreak/>
-        <w:t>Scanner input = new Scanner(System.in);</w:t>
+        <w:t xml:space="preserve">Scanner input = new </w:t>
+      </w:r>
+      <w:proofErr w:type="gramStart"/>
+      <w:r>
+        <w:rPr>
+          <w:rFonts w:ascii="Arial" w:hAnsi="Arial" w:cs="Arial"/>
+          <w:color w:val="000000"/>
+          <w:sz w:val="22"/>
+          <w:szCs w:val="22"/>
+          <w:lang w:val="en"/>
+        </w:rPr>
+        <w:t>Scanner(</w:t>
+      </w:r>
+      <w:proofErr w:type="gramEnd"/>
+      <w:r>
+        <w:rPr>
+          <w:rFonts w:ascii="Arial" w:hAnsi="Arial" w:cs="Arial"/>
+          <w:color w:val="000000"/>
+          <w:sz w:val="22"/>
+          <w:szCs w:val="22"/>
+          <w:lang w:val="en"/>
+        </w:rPr>
+        <w:t>System.in);</w:t>
       </w:r>
     </w:p>
     <w:p>
@@ -5508,16 +7010,40 @@
           <w:lang w:val="en"/>
         </w:rPr>
       </w:pPr>
-      <w:r>
-        <w:rPr>
-          <w:rFonts w:ascii="Arial" w:hAnsi="Arial" w:cs="Arial"/>
-          <w:color w:val="000000"/>
-          <w:sz w:val="22"/>
-          <w:szCs w:val="22"/>
-          <w:lang w:val="en"/>
-        </w:rPr>
-        <w:t>System.out.println(“Enter a char”);</w:t>
-      </w:r>
+      <w:proofErr w:type="spellStart"/>
+      <w:r>
+        <w:rPr>
+          <w:rFonts w:ascii="Arial" w:hAnsi="Arial" w:cs="Arial"/>
+          <w:color w:val="000000"/>
+          <w:sz w:val="22"/>
+          <w:szCs w:val="22"/>
+          <w:lang w:val="en"/>
+        </w:rPr>
+        <w:t>System.out.println</w:t>
+      </w:r>
+      <w:proofErr w:type="spellEnd"/>
+      <w:r>
+        <w:rPr>
+          <w:rFonts w:ascii="Arial" w:hAnsi="Arial" w:cs="Arial"/>
+          <w:color w:val="000000"/>
+          <w:sz w:val="22"/>
+          <w:szCs w:val="22"/>
+          <w:lang w:val="en"/>
+        </w:rPr>
+        <w:t>(“Enter a char”</w:t>
+      </w:r>
+      <w:proofErr w:type="gramStart"/>
+      <w:r>
+        <w:rPr>
+          <w:rFonts w:ascii="Arial" w:hAnsi="Arial" w:cs="Arial"/>
+          <w:color w:val="000000"/>
+          <w:sz w:val="22"/>
+          <w:szCs w:val="22"/>
+          <w:lang w:val="en"/>
+        </w:rPr>
+        <w:t>);</w:t>
+      </w:r>
+      <w:proofErr w:type="gramEnd"/>
     </w:p>
     <w:p>
       <w:pPr>
@@ -5543,7 +7069,75 @@
           <w:szCs w:val="22"/>
           <w:lang w:val="en"/>
         </w:rPr>
-        <w:t>char someChar = input.next().charAt(0);</w:t>
+        <w:t xml:space="preserve">char </w:t>
+      </w:r>
+      <w:proofErr w:type="spellStart"/>
+      <w:r>
+        <w:rPr>
+          <w:rFonts w:ascii="Arial" w:hAnsi="Arial" w:cs="Arial"/>
+          <w:color w:val="000000"/>
+          <w:sz w:val="22"/>
+          <w:szCs w:val="22"/>
+          <w:lang w:val="en"/>
+        </w:rPr>
+        <w:t>someChar</w:t>
+      </w:r>
+      <w:proofErr w:type="spellEnd"/>
+      <w:r>
+        <w:rPr>
+          <w:rFonts w:ascii="Arial" w:hAnsi="Arial" w:cs="Arial"/>
+          <w:color w:val="000000"/>
+          <w:sz w:val="22"/>
+          <w:szCs w:val="22"/>
+          <w:lang w:val="en"/>
+        </w:rPr>
+        <w:t xml:space="preserve"> = </w:t>
+      </w:r>
+      <w:proofErr w:type="spellStart"/>
+      <w:proofErr w:type="gramStart"/>
+      <w:r>
+        <w:rPr>
+          <w:rFonts w:ascii="Arial" w:hAnsi="Arial" w:cs="Arial"/>
+          <w:color w:val="000000"/>
+          <w:sz w:val="22"/>
+          <w:szCs w:val="22"/>
+          <w:lang w:val="en"/>
+        </w:rPr>
+        <w:t>input.next</w:t>
+      </w:r>
+      <w:proofErr w:type="spellEnd"/>
+      <w:proofErr w:type="gramEnd"/>
+      <w:r>
+        <w:rPr>
+          <w:rFonts w:ascii="Arial" w:hAnsi="Arial" w:cs="Arial"/>
+          <w:color w:val="000000"/>
+          <w:sz w:val="22"/>
+          <w:szCs w:val="22"/>
+          <w:lang w:val="en"/>
+        </w:rPr>
+        <w:t>().</w:t>
+      </w:r>
+      <w:proofErr w:type="spellStart"/>
+      <w:r>
+        <w:rPr>
+          <w:rFonts w:ascii="Arial" w:hAnsi="Arial" w:cs="Arial"/>
+          <w:color w:val="000000"/>
+          <w:sz w:val="22"/>
+          <w:szCs w:val="22"/>
+          <w:lang w:val="en"/>
+        </w:rPr>
+        <w:t>charAt</w:t>
+      </w:r>
+      <w:proofErr w:type="spellEnd"/>
+      <w:r>
+        <w:rPr>
+          <w:rFonts w:ascii="Arial" w:hAnsi="Arial" w:cs="Arial"/>
+          <w:color w:val="000000"/>
+          <w:sz w:val="22"/>
+          <w:szCs w:val="22"/>
+          <w:lang w:val="en"/>
+        </w:rPr>
+        <w:t>(0);</w:t>
       </w:r>
     </w:p>
     <w:p>
@@ -5562,15 +7156,39 @@
           <w:lang w:val="en"/>
         </w:rPr>
       </w:pPr>
-      <w:r>
-        <w:rPr>
-          <w:rFonts w:ascii="Arial" w:hAnsi="Arial" w:cs="Arial"/>
-          <w:color w:val="000000"/>
-          <w:sz w:val="22"/>
-          <w:szCs w:val="22"/>
-          <w:lang w:val="en"/>
-        </w:rPr>
-        <w:t xml:space="preserve">charAt(0) </w:t>
+      <w:proofErr w:type="spellStart"/>
+      <w:proofErr w:type="gramStart"/>
+      <w:r>
+        <w:rPr>
+          <w:rFonts w:ascii="Arial" w:hAnsi="Arial" w:cs="Arial"/>
+          <w:color w:val="000000"/>
+          <w:sz w:val="22"/>
+          <w:szCs w:val="22"/>
+          <w:lang w:val="en"/>
+        </w:rPr>
+        <w:t>charAt</w:t>
+      </w:r>
+      <w:proofErr w:type="spellEnd"/>
+      <w:r>
+        <w:rPr>
+          <w:rFonts w:ascii="Arial" w:hAnsi="Arial" w:cs="Arial"/>
+          <w:color w:val="000000"/>
+          <w:sz w:val="22"/>
+          <w:szCs w:val="22"/>
+          <w:lang w:val="en"/>
+        </w:rPr>
+        <w:t>(</w:t>
+      </w:r>
+      <w:proofErr w:type="gramEnd"/>
+      <w:r>
+        <w:rPr>
+          <w:rFonts w:ascii="Arial" w:hAnsi="Arial" w:cs="Arial"/>
+          <w:color w:val="000000"/>
+          <w:sz w:val="22"/>
+          <w:szCs w:val="22"/>
+          <w:lang w:val="en"/>
+        </w:rPr>
+        <w:t xml:space="preserve">0) </w:t>
       </w:r>
       <w:r>
         <w:rPr>
@@ -5599,16 +7217,52 @@
           <w:lang w:val="en"/>
         </w:rPr>
       </w:pPr>
-      <w:r>
-        <w:rPr>
-          <w:rFonts w:ascii="Arial" w:hAnsi="Arial" w:cs="Arial"/>
-          <w:color w:val="000000"/>
-          <w:sz w:val="22"/>
-          <w:szCs w:val="22"/>
-          <w:lang w:val="en"/>
-        </w:rPr>
-        <w:t>System.out.printf(“A letter was entered with ascii value %d \n”, (int) somechar);</w:t>
-      </w:r>
+      <w:proofErr w:type="spellStart"/>
+      <w:r>
+        <w:rPr>
+          <w:rFonts w:ascii="Arial" w:hAnsi="Arial" w:cs="Arial"/>
+          <w:color w:val="000000"/>
+          <w:sz w:val="22"/>
+          <w:szCs w:val="22"/>
+          <w:lang w:val="en"/>
+        </w:rPr>
+        <w:t>System.out.printf</w:t>
+      </w:r>
+      <w:proofErr w:type="spellEnd"/>
+      <w:r>
+        <w:rPr>
+          <w:rFonts w:ascii="Arial" w:hAnsi="Arial" w:cs="Arial"/>
+          <w:color w:val="000000"/>
+          <w:sz w:val="22"/>
+          <w:szCs w:val="22"/>
+          <w:lang w:val="en"/>
+        </w:rPr>
+        <w:t xml:space="preserve">(“A letter was entered with ascii value %d \n”, (int) </w:t>
+      </w:r>
+      <w:proofErr w:type="spellStart"/>
+      <w:r>
+        <w:rPr>
+          <w:rFonts w:ascii="Arial" w:hAnsi="Arial" w:cs="Arial"/>
+          <w:color w:val="000000"/>
+          <w:sz w:val="22"/>
+          <w:szCs w:val="22"/>
+          <w:lang w:val="en"/>
+        </w:rPr>
+        <w:t>somechar</w:t>
+      </w:r>
+      <w:proofErr w:type="spellEnd"/>
+      <w:proofErr w:type="gramStart"/>
+      <w:r>
+        <w:rPr>
+          <w:rFonts w:ascii="Arial" w:hAnsi="Arial" w:cs="Arial"/>
+          <w:color w:val="000000"/>
+          <w:sz w:val="22"/>
+          <w:szCs w:val="22"/>
+          <w:lang w:val="en"/>
+        </w:rPr>
+        <w:t>);</w:t>
+      </w:r>
+      <w:proofErr w:type="gramEnd"/>
     </w:p>
     <w:p>
       <w:pPr>
@@ -5813,15 +7467,49 @@
           <w:lang w:val="en"/>
         </w:rPr>
       </w:pPr>
-      <w:r>
-        <w:rPr>
-          <w:rFonts w:ascii="Arial" w:hAnsi="Arial" w:cs="Arial"/>
-          <w:color w:val="000000"/>
-          <w:sz w:val="22"/>
-          <w:szCs w:val="22"/>
-          <w:lang w:val="en"/>
-        </w:rPr>
-        <w:t>isDigit(someChar)</w:t>
+      <w:proofErr w:type="spellStart"/>
+      <w:r>
+        <w:rPr>
+          <w:rFonts w:ascii="Arial" w:hAnsi="Arial" w:cs="Arial"/>
+          <w:color w:val="000000"/>
+          <w:sz w:val="22"/>
+          <w:szCs w:val="22"/>
+          <w:lang w:val="en"/>
+        </w:rPr>
+        <w:t>isDigit</w:t>
+      </w:r>
+      <w:proofErr w:type="spellEnd"/>
+      <w:r>
+        <w:rPr>
+          <w:rFonts w:ascii="Arial" w:hAnsi="Arial" w:cs="Arial"/>
+          <w:color w:val="000000"/>
+          <w:sz w:val="22"/>
+          <w:szCs w:val="22"/>
+          <w:lang w:val="en"/>
+        </w:rPr>
+        <w:t>(</w:t>
+      </w:r>
+      <w:proofErr w:type="spellStart"/>
+      <w:r>
+        <w:rPr>
+          <w:rFonts w:ascii="Arial" w:hAnsi="Arial" w:cs="Arial"/>
+          <w:color w:val="000000"/>
+          <w:sz w:val="22"/>
+          <w:szCs w:val="22"/>
+          <w:lang w:val="en"/>
+        </w:rPr>
+        <w:t>someChar</w:t>
+      </w:r>
+      <w:proofErr w:type="spellEnd"/>
+      <w:r>
+        <w:rPr>
+          <w:rFonts w:ascii="Arial" w:hAnsi="Arial" w:cs="Arial"/>
+          <w:color w:val="000000"/>
+          <w:sz w:val="22"/>
+          <w:szCs w:val="22"/>
+          <w:lang w:val="en"/>
+        </w:rPr>
+        <w:t>)</w:t>
       </w:r>
     </w:p>
     <w:p>
@@ -5867,15 +7555,49 @@
           <w:lang w:val="en"/>
         </w:rPr>
       </w:pPr>
-      <w:r>
-        <w:rPr>
-          <w:rFonts w:ascii="Arial" w:hAnsi="Arial" w:cs="Arial"/>
-          <w:color w:val="000000"/>
-          <w:sz w:val="22"/>
-          <w:szCs w:val="22"/>
-          <w:lang w:val="en"/>
-        </w:rPr>
-        <w:t>isLetter(someChar)</w:t>
+      <w:proofErr w:type="spellStart"/>
+      <w:r>
+        <w:rPr>
+          <w:rFonts w:ascii="Arial" w:hAnsi="Arial" w:cs="Arial"/>
+          <w:color w:val="000000"/>
+          <w:sz w:val="22"/>
+          <w:szCs w:val="22"/>
+          <w:lang w:val="en"/>
+        </w:rPr>
+        <w:t>isLetter</w:t>
+      </w:r>
+      <w:proofErr w:type="spellEnd"/>
+      <w:r>
+        <w:rPr>
+          <w:rFonts w:ascii="Arial" w:hAnsi="Arial" w:cs="Arial"/>
+          <w:color w:val="000000"/>
+          <w:sz w:val="22"/>
+          <w:szCs w:val="22"/>
+          <w:lang w:val="en"/>
+        </w:rPr>
+        <w:t>(</w:t>
+      </w:r>
+      <w:proofErr w:type="spellStart"/>
+      <w:r>
+        <w:rPr>
+          <w:rFonts w:ascii="Arial" w:hAnsi="Arial" w:cs="Arial"/>
+          <w:color w:val="000000"/>
+          <w:sz w:val="22"/>
+          <w:szCs w:val="22"/>
+          <w:lang w:val="en"/>
+        </w:rPr>
+        <w:t>someChar</w:t>
+      </w:r>
+      <w:proofErr w:type="spellEnd"/>
+      <w:r>
+        <w:rPr>
+          <w:rFonts w:ascii="Arial" w:hAnsi="Arial" w:cs="Arial"/>
+          <w:color w:val="000000"/>
+          <w:sz w:val="22"/>
+          <w:szCs w:val="22"/>
+          <w:lang w:val="en"/>
+        </w:rPr>
+        <w:t>)</w:t>
       </w:r>
     </w:p>
     <w:p>
@@ -5921,15 +7643,49 @@
           <w:lang w:val="en"/>
         </w:rPr>
       </w:pPr>
-      <w:r>
-        <w:rPr>
-          <w:rFonts w:ascii="Arial" w:hAnsi="Arial" w:cs="Arial"/>
-          <w:color w:val="000000"/>
-          <w:sz w:val="22"/>
-          <w:szCs w:val="22"/>
-          <w:lang w:val="en"/>
-        </w:rPr>
-        <w:t>IsLetterOrDigit(someChar)</w:t>
+      <w:proofErr w:type="spellStart"/>
+      <w:r>
+        <w:rPr>
+          <w:rFonts w:ascii="Arial" w:hAnsi="Arial" w:cs="Arial"/>
+          <w:color w:val="000000"/>
+          <w:sz w:val="22"/>
+          <w:szCs w:val="22"/>
+          <w:lang w:val="en"/>
+        </w:rPr>
+        <w:t>IsLetterOrDigit</w:t>
+      </w:r>
+      <w:proofErr w:type="spellEnd"/>
+      <w:r>
+        <w:rPr>
+          <w:rFonts w:ascii="Arial" w:hAnsi="Arial" w:cs="Arial"/>
+          <w:color w:val="000000"/>
+          <w:sz w:val="22"/>
+          <w:szCs w:val="22"/>
+          <w:lang w:val="en"/>
+        </w:rPr>
+        <w:t>(</w:t>
+      </w:r>
+      <w:proofErr w:type="spellStart"/>
+      <w:r>
+        <w:rPr>
+          <w:rFonts w:ascii="Arial" w:hAnsi="Arial" w:cs="Arial"/>
+          <w:color w:val="000000"/>
+          <w:sz w:val="22"/>
+          <w:szCs w:val="22"/>
+          <w:lang w:val="en"/>
+        </w:rPr>
+        <w:t>someChar</w:t>
+      </w:r>
+      <w:proofErr w:type="spellEnd"/>
+      <w:r>
+        <w:rPr>
+          <w:rFonts w:ascii="Arial" w:hAnsi="Arial" w:cs="Arial"/>
+          <w:color w:val="000000"/>
+          <w:sz w:val="22"/>
+          <w:szCs w:val="22"/>
+          <w:lang w:val="en"/>
+        </w:rPr>
+        <w:t>)</w:t>
       </w:r>
     </w:p>
     <w:p>
@@ -5975,15 +7731,93 @@
           <w:lang w:val="en"/>
         </w:rPr>
       </w:pPr>
-      <w:r>
-        <w:rPr>
-          <w:rFonts w:ascii="Arial" w:hAnsi="Arial" w:cs="Arial"/>
-          <w:color w:val="000000"/>
-          <w:sz w:val="22"/>
-          <w:szCs w:val="22"/>
-          <w:lang w:val="en"/>
-        </w:rPr>
-        <w:t>isLowerCase(someChar) and isUpperCase(someChar)</w:t>
+      <w:proofErr w:type="spellStart"/>
+      <w:r>
+        <w:rPr>
+          <w:rFonts w:ascii="Arial" w:hAnsi="Arial" w:cs="Arial"/>
+          <w:color w:val="000000"/>
+          <w:sz w:val="22"/>
+          <w:szCs w:val="22"/>
+          <w:lang w:val="en"/>
+        </w:rPr>
+        <w:t>isLowerCase</w:t>
+      </w:r>
+      <w:proofErr w:type="spellEnd"/>
+      <w:r>
+        <w:rPr>
+          <w:rFonts w:ascii="Arial" w:hAnsi="Arial" w:cs="Arial"/>
+          <w:color w:val="000000"/>
+          <w:sz w:val="22"/>
+          <w:szCs w:val="22"/>
+          <w:lang w:val="en"/>
+        </w:rPr>
+        <w:t>(</w:t>
+      </w:r>
+      <w:proofErr w:type="spellStart"/>
+      <w:r>
+        <w:rPr>
+          <w:rFonts w:ascii="Arial" w:hAnsi="Arial" w:cs="Arial"/>
+          <w:color w:val="000000"/>
+          <w:sz w:val="22"/>
+          <w:szCs w:val="22"/>
+          <w:lang w:val="en"/>
+        </w:rPr>
+        <w:t>someChar</w:t>
+      </w:r>
+      <w:proofErr w:type="spellEnd"/>
+      <w:r>
+        <w:rPr>
+          <w:rFonts w:ascii="Arial" w:hAnsi="Arial" w:cs="Arial"/>
+          <w:color w:val="000000"/>
+          <w:sz w:val="22"/>
+          <w:szCs w:val="22"/>
+          <w:lang w:val="en"/>
+        </w:rPr>
+        <w:t xml:space="preserve">) and </w:t>
+      </w:r>
+      <w:proofErr w:type="spellStart"/>
+      <w:r>
+        <w:rPr>
+          <w:rFonts w:ascii="Arial" w:hAnsi="Arial" w:cs="Arial"/>
+          <w:color w:val="000000"/>
+          <w:sz w:val="22"/>
+          <w:szCs w:val="22"/>
+          <w:lang w:val="en"/>
+        </w:rPr>
+        <w:t>isUpperCase</w:t>
+      </w:r>
+      <w:proofErr w:type="spellEnd"/>
+      <w:r>
+        <w:rPr>
+          <w:rFonts w:ascii="Arial" w:hAnsi="Arial" w:cs="Arial"/>
+          <w:color w:val="000000"/>
+          <w:sz w:val="22"/>
+          <w:szCs w:val="22"/>
+          <w:lang w:val="en"/>
+        </w:rPr>
+        <w:t>(</w:t>
+      </w:r>
+      <w:proofErr w:type="spellStart"/>
+      <w:r>
+        <w:rPr>
+          <w:rFonts w:ascii="Arial" w:hAnsi="Arial" w:cs="Arial"/>
+          <w:color w:val="000000"/>
+          <w:sz w:val="22"/>
+          <w:szCs w:val="22"/>
+          <w:lang w:val="en"/>
+        </w:rPr>
+        <w:t>someChar</w:t>
+      </w:r>
+      <w:proofErr w:type="spellEnd"/>
+      <w:r>
+        <w:rPr>
+          <w:rFonts w:ascii="Arial" w:hAnsi="Arial" w:cs="Arial"/>
+          <w:color w:val="000000"/>
+          <w:sz w:val="22"/>
+          <w:szCs w:val="22"/>
+          <w:lang w:val="en"/>
+        </w:rPr>
+        <w:t>)</w:t>
       </w:r>
     </w:p>
     <w:p>
@@ -6002,15 +7836,83 @@
           <w:lang w:val="en"/>
         </w:rPr>
       </w:pPr>
-      <w:r>
-        <w:rPr>
-          <w:rFonts w:ascii="Arial" w:hAnsi="Arial" w:cs="Arial"/>
-          <w:color w:val="000000"/>
-          <w:sz w:val="22"/>
-          <w:szCs w:val="22"/>
-          <w:lang w:val="en"/>
-        </w:rPr>
-        <w:t>.toLowerCase(someChar) and .toUpperCase()</w:t>
+      <w:proofErr w:type="gramStart"/>
+      <w:r>
+        <w:rPr>
+          <w:rFonts w:ascii="Arial" w:hAnsi="Arial" w:cs="Arial"/>
+          <w:color w:val="000000"/>
+          <w:sz w:val="22"/>
+          <w:szCs w:val="22"/>
+          <w:lang w:val="en"/>
+        </w:rPr>
+        <w:t>.</w:t>
+      </w:r>
+      <w:proofErr w:type="spellStart"/>
+      <w:r>
+        <w:rPr>
+          <w:rFonts w:ascii="Arial" w:hAnsi="Arial" w:cs="Arial"/>
+          <w:color w:val="000000"/>
+          <w:sz w:val="22"/>
+          <w:szCs w:val="22"/>
+          <w:lang w:val="en"/>
+        </w:rPr>
+        <w:t>toLowerCase</w:t>
+      </w:r>
+      <w:proofErr w:type="spellEnd"/>
+      <w:proofErr w:type="gramEnd"/>
+      <w:r>
+        <w:rPr>
+          <w:rFonts w:ascii="Arial" w:hAnsi="Arial" w:cs="Arial"/>
+          <w:color w:val="000000"/>
+          <w:sz w:val="22"/>
+          <w:szCs w:val="22"/>
+          <w:lang w:val="en"/>
+        </w:rPr>
+        <w:t>(</w:t>
+      </w:r>
+      <w:proofErr w:type="spellStart"/>
+      <w:r>
+        <w:rPr>
+          <w:rFonts w:ascii="Arial" w:hAnsi="Arial" w:cs="Arial"/>
+          <w:color w:val="000000"/>
+          <w:sz w:val="22"/>
+          <w:szCs w:val="22"/>
+          <w:lang w:val="en"/>
+        </w:rPr>
+        <w:t>someChar</w:t>
+      </w:r>
+      <w:proofErr w:type="spellEnd"/>
+      <w:r>
+        <w:rPr>
+          <w:rFonts w:ascii="Arial" w:hAnsi="Arial" w:cs="Arial"/>
+          <w:color w:val="000000"/>
+          <w:sz w:val="22"/>
+          <w:szCs w:val="22"/>
+          <w:lang w:val="en"/>
+        </w:rPr>
+        <w:t>) and .</w:t>
+      </w:r>
+      <w:proofErr w:type="spellStart"/>
+      <w:r>
+        <w:rPr>
+          <w:rFonts w:ascii="Arial" w:hAnsi="Arial" w:cs="Arial"/>
+          <w:color w:val="000000"/>
+          <w:sz w:val="22"/>
+          <w:szCs w:val="22"/>
+          <w:lang w:val="en"/>
+        </w:rPr>
+        <w:t>toUpperCase</w:t>
+      </w:r>
+      <w:proofErr w:type="spellEnd"/>
+      <w:r>
+        <w:rPr>
+          <w:rFonts w:ascii="Arial" w:hAnsi="Arial" w:cs="Arial"/>
+          <w:color w:val="000000"/>
+          <w:sz w:val="22"/>
+          <w:szCs w:val="22"/>
+          <w:lang w:val="en"/>
+        </w:rPr>
+        <w:t>()</w:t>
       </w:r>
     </w:p>
     <w:p>
@@ -6056,15 +7958,39 @@
           <w:lang w:val="en"/>
         </w:rPr>
       </w:pPr>
-      <w:r>
-        <w:rPr>
-          <w:rFonts w:ascii="Arial" w:hAnsi="Arial" w:cs="Arial"/>
-          <w:color w:val="000000"/>
-          <w:sz w:val="22"/>
-          <w:szCs w:val="22"/>
-          <w:lang w:val="en"/>
-        </w:rPr>
-        <w:t xml:space="preserve">.toString()- </w:t>
+      <w:proofErr w:type="gramStart"/>
+      <w:r>
+        <w:rPr>
+          <w:rFonts w:ascii="Arial" w:hAnsi="Arial" w:cs="Arial"/>
+          <w:color w:val="000000"/>
+          <w:sz w:val="22"/>
+          <w:szCs w:val="22"/>
+          <w:lang w:val="en"/>
+        </w:rPr>
+        <w:t>.</w:t>
+      </w:r>
+      <w:proofErr w:type="spellStart"/>
+      <w:r>
+        <w:rPr>
+          <w:rFonts w:ascii="Arial" w:hAnsi="Arial" w:cs="Arial"/>
+          <w:color w:val="000000"/>
+          <w:sz w:val="22"/>
+          <w:szCs w:val="22"/>
+          <w:lang w:val="en"/>
+        </w:rPr>
+        <w:t>toString</w:t>
+      </w:r>
+      <w:proofErr w:type="spellEnd"/>
+      <w:proofErr w:type="gramEnd"/>
+      <w:r>
+        <w:rPr>
+          <w:rFonts w:ascii="Arial" w:hAnsi="Arial" w:cs="Arial"/>
+          <w:color w:val="000000"/>
+          <w:sz w:val="22"/>
+          <w:szCs w:val="22"/>
+          <w:lang w:val="en"/>
+        </w:rPr>
+        <w:t xml:space="preserve">()- </w:t>
       </w:r>
     </w:p>
     <w:p>
@@ -6217,7 +8143,29 @@
           <w:szCs w:val="22"/>
           <w:lang w:val="en"/>
         </w:rPr>
-        <w:t>The unicode ascii decimal value is what is used in the comparison</w:t>
+        <w:t xml:space="preserve">The </w:t>
+      </w:r>
+      <w:proofErr w:type="spellStart"/>
+      <w:r>
+        <w:rPr>
+          <w:rFonts w:ascii="Arial" w:hAnsi="Arial" w:cs="Arial"/>
+          <w:color w:val="000000"/>
+          <w:sz w:val="22"/>
+          <w:szCs w:val="22"/>
+          <w:lang w:val="en"/>
+        </w:rPr>
+        <w:t>unicode</w:t>
+      </w:r>
+      <w:proofErr w:type="spellEnd"/>
+      <w:r>
+        <w:rPr>
+          <w:rFonts w:ascii="Arial" w:hAnsi="Arial" w:cs="Arial"/>
+          <w:color w:val="000000"/>
+          <w:sz w:val="22"/>
+          <w:szCs w:val="22"/>
+          <w:lang w:val="en"/>
+        </w:rPr>
+        <w:t xml:space="preserve"> ascii decimal value is what is used in the comparison</w:t>
       </w:r>
     </w:p>
     <w:p>
@@ -6396,8 +8344,42 @@
           <w:szCs w:val="22"/>
           <w:lang w:val="en"/>
         </w:rPr>
-        <w:t>String studentName = “Danny Madson”;</w:t>
-      </w:r>
+        <w:t xml:space="preserve">String </w:t>
+      </w:r>
+      <w:proofErr w:type="spellStart"/>
+      <w:r>
+        <w:rPr>
+          <w:rFonts w:ascii="Arial" w:hAnsi="Arial" w:cs="Arial"/>
+          <w:color w:val="000000"/>
+          <w:sz w:val="22"/>
+          <w:szCs w:val="22"/>
+          <w:lang w:val="en"/>
+        </w:rPr>
+        <w:t>studentName</w:t>
+      </w:r>
+      <w:proofErr w:type="spellEnd"/>
+      <w:r>
+        <w:rPr>
+          <w:rFonts w:ascii="Arial" w:hAnsi="Arial" w:cs="Arial"/>
+          <w:color w:val="000000"/>
+          <w:sz w:val="22"/>
+          <w:szCs w:val="22"/>
+          <w:lang w:val="en"/>
+        </w:rPr>
+        <w:t xml:space="preserve"> = “Danny Madson</w:t>
+      </w:r>
+      <w:proofErr w:type="gramStart"/>
+      <w:r>
+        <w:rPr>
+          <w:rFonts w:ascii="Arial" w:hAnsi="Arial" w:cs="Arial"/>
+          <w:color w:val="000000"/>
+          <w:sz w:val="22"/>
+          <w:szCs w:val="22"/>
+          <w:lang w:val="en"/>
+        </w:rPr>
+        <w:t>”;</w:t>
+      </w:r>
+      <w:proofErr w:type="gramEnd"/>
     </w:p>
     <w:p>
       <w:pPr>
@@ -6452,15 +8434,27 @@
           <w:lang w:val="en"/>
         </w:rPr>
       </w:pPr>
-      <w:r>
-        <w:rPr>
-          <w:rFonts w:ascii="Arial" w:hAnsi="Arial" w:cs="Arial"/>
-          <w:color w:val="000000"/>
-          <w:sz w:val="22"/>
-          <w:szCs w:val="22"/>
-          <w:lang w:val="en"/>
-        </w:rPr>
-        <w:t>ie- strings can hold many things, not just 1</w:t>
+      <w:proofErr w:type="spellStart"/>
+      <w:r>
+        <w:rPr>
+          <w:rFonts w:ascii="Arial" w:hAnsi="Arial" w:cs="Arial"/>
+          <w:color w:val="000000"/>
+          <w:sz w:val="22"/>
+          <w:szCs w:val="22"/>
+          <w:lang w:val="en"/>
+        </w:rPr>
+        <w:t>ie</w:t>
+      </w:r>
+      <w:proofErr w:type="spellEnd"/>
+      <w:r>
+        <w:rPr>
+          <w:rFonts w:ascii="Arial" w:hAnsi="Arial" w:cs="Arial"/>
+          <w:color w:val="000000"/>
+          <w:sz w:val="22"/>
+          <w:szCs w:val="22"/>
+          <w:lang w:val="en"/>
+        </w:rPr>
+        <w:t>- strings can hold many things, not just 1</w:t>
       </w:r>
     </w:p>
     <w:p>
@@ -6543,7 +8537,53 @@
           <w:szCs w:val="22"/>
           <w:lang w:val="en"/>
         </w:rPr>
-        <w:t>String stringName = input.next();</w:t>
+        <w:t xml:space="preserve">String </w:t>
+      </w:r>
+      <w:proofErr w:type="spellStart"/>
+      <w:r>
+        <w:rPr>
+          <w:rFonts w:ascii="Arial" w:hAnsi="Arial" w:cs="Arial"/>
+          <w:color w:val="000000"/>
+          <w:sz w:val="22"/>
+          <w:szCs w:val="22"/>
+          <w:lang w:val="en"/>
+        </w:rPr>
+        <w:t>stringName</w:t>
+      </w:r>
+      <w:proofErr w:type="spellEnd"/>
+      <w:r>
+        <w:rPr>
+          <w:rFonts w:ascii="Arial" w:hAnsi="Arial" w:cs="Arial"/>
+          <w:color w:val="000000"/>
+          <w:sz w:val="22"/>
+          <w:szCs w:val="22"/>
+          <w:lang w:val="en"/>
+        </w:rPr>
+        <w:t xml:space="preserve"> = </w:t>
+      </w:r>
+      <w:proofErr w:type="spellStart"/>
+      <w:proofErr w:type="gramStart"/>
+      <w:r>
+        <w:rPr>
+          <w:rFonts w:ascii="Arial" w:hAnsi="Arial" w:cs="Arial"/>
+          <w:color w:val="000000"/>
+          <w:sz w:val="22"/>
+          <w:szCs w:val="22"/>
+          <w:lang w:val="en"/>
+        </w:rPr>
+        <w:t>input.next</w:t>
+      </w:r>
+      <w:proofErr w:type="spellEnd"/>
+      <w:proofErr w:type="gramEnd"/>
+      <w:r>
+        <w:rPr>
+          <w:rFonts w:ascii="Arial" w:hAnsi="Arial" w:cs="Arial"/>
+          <w:color w:val="000000"/>
+          <w:sz w:val="22"/>
+          <w:szCs w:val="22"/>
+          <w:lang w:val="en"/>
+        </w:rPr>
+        <w:t>();</w:t>
       </w:r>
     </w:p>
     <w:p>
@@ -6562,15 +8602,27 @@
           <w:lang w:val="en"/>
         </w:rPr>
       </w:pPr>
-      <w:r>
-        <w:rPr>
-          <w:rFonts w:ascii="Arial" w:hAnsi="Arial" w:cs="Arial"/>
-          <w:color w:val="000000"/>
-          <w:sz w:val="22"/>
-          <w:szCs w:val="22"/>
-          <w:lang w:val="en"/>
-        </w:rPr>
-        <w:t>length()- returns the number of characters in a string</w:t>
+      <w:proofErr w:type="gramStart"/>
+      <w:r>
+        <w:rPr>
+          <w:rFonts w:ascii="Arial" w:hAnsi="Arial" w:cs="Arial"/>
+          <w:color w:val="000000"/>
+          <w:sz w:val="22"/>
+          <w:szCs w:val="22"/>
+          <w:lang w:val="en"/>
+        </w:rPr>
+        <w:t>length(</w:t>
+      </w:r>
+      <w:proofErr w:type="gramEnd"/>
+      <w:r>
+        <w:rPr>
+          <w:rFonts w:ascii="Arial" w:hAnsi="Arial" w:cs="Arial"/>
+          <w:color w:val="000000"/>
+          <w:sz w:val="22"/>
+          <w:szCs w:val="22"/>
+          <w:lang w:val="en"/>
+        </w:rPr>
+        <w:t>)- returns the number of characters in a string</w:t>
       </w:r>
     </w:p>
     <w:p>
@@ -6623,8 +8675,59 @@
           <w:sz w:val="22"/>
           <w:szCs w:val="22"/>
         </w:rPr>
-        <w:t>int myStringLength = myString.length();</w:t>
-      </w:r>
+        <w:t xml:space="preserve">int </w:t>
+      </w:r>
+      <w:proofErr w:type="spellStart"/>
+      <w:r>
+        <w:rPr>
+          <w:rFonts w:ascii="Arial" w:hAnsi="Arial" w:cs="Arial"/>
+          <w:color w:val="000000"/>
+          <w:sz w:val="22"/>
+          <w:szCs w:val="22"/>
+        </w:rPr>
+        <w:t>myStringLength</w:t>
+      </w:r>
+      <w:proofErr w:type="spellEnd"/>
+      <w:r>
+        <w:rPr>
+          <w:rFonts w:ascii="Arial" w:hAnsi="Arial" w:cs="Arial"/>
+          <w:color w:val="000000"/>
+          <w:sz w:val="22"/>
+          <w:szCs w:val="22"/>
+        </w:rPr>
+        <w:t xml:space="preserve"> = </w:t>
+      </w:r>
+      <w:proofErr w:type="spellStart"/>
+      <w:r>
+        <w:rPr>
+          <w:rFonts w:ascii="Arial" w:hAnsi="Arial" w:cs="Arial"/>
+          <w:color w:val="000000"/>
+          <w:sz w:val="22"/>
+          <w:szCs w:val="22"/>
+        </w:rPr>
+        <w:t>myString.length</w:t>
+      </w:r>
+      <w:proofErr w:type="spellEnd"/>
+      <w:r>
+        <w:rPr>
+          <w:rFonts w:ascii="Arial" w:hAnsi="Arial" w:cs="Arial"/>
+          <w:color w:val="000000"/>
+          <w:sz w:val="22"/>
+          <w:szCs w:val="22"/>
+        </w:rPr>
+        <w:t>(</w:t>
+      </w:r>
+      <w:proofErr w:type="gramStart"/>
+      <w:r>
+        <w:rPr>
+          <w:rFonts w:ascii="Arial" w:hAnsi="Arial" w:cs="Arial"/>
+          <w:color w:val="000000"/>
+          <w:sz w:val="22"/>
+          <w:szCs w:val="22"/>
+        </w:rPr>
+        <w:t>);</w:t>
+      </w:r>
+      <w:proofErr w:type="gramEnd"/>
     </w:p>
     <w:p>
       <w:pPr>
@@ -6642,14 +8745,65 @@
           <w:szCs w:val="22"/>
         </w:rPr>
       </w:pPr>
-      <w:r>
-        <w:rPr>
-          <w:rFonts w:ascii="Arial" w:hAnsi="Arial" w:cs="Arial"/>
-          <w:color w:val="000000"/>
-          <w:sz w:val="22"/>
-          <w:szCs w:val="22"/>
-        </w:rPr>
-        <w:t>System.out.println(“The length of my string is = “ + mystringLength);</w:t>
+      <w:proofErr w:type="spellStart"/>
+      <w:r>
+        <w:rPr>
+          <w:rFonts w:ascii="Arial" w:hAnsi="Arial" w:cs="Arial"/>
+          <w:color w:val="000000"/>
+          <w:sz w:val="22"/>
+          <w:szCs w:val="22"/>
+        </w:rPr>
+        <w:t>System.out.println</w:t>
+      </w:r>
+      <w:proofErr w:type="spellEnd"/>
+      <w:r>
+        <w:rPr>
+          <w:rFonts w:ascii="Arial" w:hAnsi="Arial" w:cs="Arial"/>
+          <w:color w:val="000000"/>
+          <w:sz w:val="22"/>
+          <w:szCs w:val="22"/>
+        </w:rPr>
+        <w:t xml:space="preserve">(“The length of my string is = </w:t>
+      </w:r>
+      <w:proofErr w:type="gramStart"/>
+      <w:r>
+        <w:rPr>
+          <w:rFonts w:ascii="Arial" w:hAnsi="Arial" w:cs="Arial"/>
+          <w:color w:val="000000"/>
+          <w:sz w:val="22"/>
+          <w:szCs w:val="22"/>
+        </w:rPr>
+        <w:t>“ +</w:t>
+      </w:r>
+      <w:proofErr w:type="gramEnd"/>
+      <w:r>
+        <w:rPr>
+          <w:rFonts w:ascii="Arial" w:hAnsi="Arial" w:cs="Arial"/>
+          <w:color w:val="000000"/>
+          <w:sz w:val="22"/>
+          <w:szCs w:val="22"/>
+        </w:rPr>
+        <w:t xml:space="preserve"> </w:t>
+      </w:r>
+      <w:proofErr w:type="spellStart"/>
+      <w:r>
+        <w:rPr>
+          <w:rFonts w:ascii="Arial" w:hAnsi="Arial" w:cs="Arial"/>
+          <w:color w:val="000000"/>
+          <w:sz w:val="22"/>
+          <w:szCs w:val="22"/>
+        </w:rPr>
+        <w:t>mystringLength</w:t>
+      </w:r>
+      <w:proofErr w:type="spellEnd"/>
+      <w:r>
+        <w:rPr>
+          <w:rFonts w:ascii="Arial" w:hAnsi="Arial" w:cs="Arial"/>
+          <w:color w:val="000000"/>
+          <w:sz w:val="22"/>
+          <w:szCs w:val="22"/>
+        </w:rPr>
+        <w:t>);</w:t>
       </w:r>
     </w:p>
     <w:p>
@@ -6668,15 +8822,27 @@
           <w:lang w:val="en"/>
         </w:rPr>
       </w:pPr>
-      <w:r>
-        <w:rPr>
-          <w:rFonts w:ascii="Arial" w:hAnsi="Arial" w:cs="Arial"/>
-          <w:color w:val="000000"/>
-          <w:sz w:val="22"/>
-          <w:szCs w:val="22"/>
-          <w:lang w:val="en"/>
-        </w:rPr>
-        <w:t>charAt(index) returns the character at the specified index within a string</w:t>
+      <w:proofErr w:type="spellStart"/>
+      <w:r>
+        <w:rPr>
+          <w:rFonts w:ascii="Arial" w:hAnsi="Arial" w:cs="Arial"/>
+          <w:color w:val="000000"/>
+          <w:sz w:val="22"/>
+          <w:szCs w:val="22"/>
+          <w:lang w:val="en"/>
+        </w:rPr>
+        <w:t>charAt</w:t>
+      </w:r>
+      <w:proofErr w:type="spellEnd"/>
+      <w:r>
+        <w:rPr>
+          <w:rFonts w:ascii="Arial" w:hAnsi="Arial" w:cs="Arial"/>
+          <w:color w:val="000000"/>
+          <w:sz w:val="22"/>
+          <w:szCs w:val="22"/>
+          <w:lang w:val="en"/>
+        </w:rPr>
+        <w:t>(index) returns the character at the specified index within a string</w:t>
       </w:r>
     </w:p>
     <w:p>
@@ -6703,7 +8869,29 @@
           <w:szCs w:val="22"/>
           <w:lang w:val="en"/>
         </w:rPr>
-        <w:t>char D a n n y</w:t>
+        <w:t xml:space="preserve">char D a n </w:t>
+      </w:r>
+      <w:proofErr w:type="spellStart"/>
+      <w:r>
+        <w:rPr>
+          <w:rFonts w:ascii="Arial" w:hAnsi="Arial" w:cs="Arial"/>
+          <w:color w:val="000000"/>
+          <w:sz w:val="22"/>
+          <w:szCs w:val="22"/>
+          <w:lang w:val="en"/>
+        </w:rPr>
+        <w:t>n</w:t>
+      </w:r>
+      <w:proofErr w:type="spellEnd"/>
+      <w:r>
+        <w:rPr>
+          <w:rFonts w:ascii="Arial" w:hAnsi="Arial" w:cs="Arial"/>
+          <w:color w:val="000000"/>
+          <w:sz w:val="22"/>
+          <w:szCs w:val="22"/>
+          <w:lang w:val="en"/>
+        </w:rPr>
+        <w:t xml:space="preserve"> y</w:t>
       </w:r>
     </w:p>
     <w:p>
@@ -6777,15 +8965,71 @@
           <w:lang w:val="en"/>
         </w:rPr>
       </w:pPr>
-      <w:r>
-        <w:rPr>
-          <w:rFonts w:ascii="Arial" w:hAnsi="Arial" w:cs="Arial"/>
-          <w:color w:val="000000"/>
-          <w:sz w:val="22"/>
-          <w:szCs w:val="22"/>
-          <w:lang w:val="en"/>
-        </w:rPr>
-        <w:t>System.out.println(“The 1st letter in students name is “ + myString.charAt(0));</w:t>
+      <w:proofErr w:type="spellStart"/>
+      <w:r>
+        <w:rPr>
+          <w:rFonts w:ascii="Arial" w:hAnsi="Arial" w:cs="Arial"/>
+          <w:color w:val="000000"/>
+          <w:sz w:val="22"/>
+          <w:szCs w:val="22"/>
+          <w:lang w:val="en"/>
+        </w:rPr>
+        <w:t>System.out.println</w:t>
+      </w:r>
+      <w:proofErr w:type="spellEnd"/>
+      <w:r>
+        <w:rPr>
+          <w:rFonts w:ascii="Arial" w:hAnsi="Arial" w:cs="Arial"/>
+          <w:color w:val="000000"/>
+          <w:sz w:val="22"/>
+          <w:szCs w:val="22"/>
+          <w:lang w:val="en"/>
+        </w:rPr>
+        <w:t xml:space="preserve">(“The 1st letter in students name is </w:t>
+      </w:r>
+      <w:proofErr w:type="gramStart"/>
+      <w:r>
+        <w:rPr>
+          <w:rFonts w:ascii="Arial" w:hAnsi="Arial" w:cs="Arial"/>
+          <w:color w:val="000000"/>
+          <w:sz w:val="22"/>
+          <w:szCs w:val="22"/>
+          <w:lang w:val="en"/>
+        </w:rPr>
+        <w:t>“ +</w:t>
+      </w:r>
+      <w:proofErr w:type="gramEnd"/>
+      <w:r>
+        <w:rPr>
+          <w:rFonts w:ascii="Arial" w:hAnsi="Arial" w:cs="Arial"/>
+          <w:color w:val="000000"/>
+          <w:sz w:val="22"/>
+          <w:szCs w:val="22"/>
+          <w:lang w:val="en"/>
+        </w:rPr>
+        <w:t xml:space="preserve"> </w:t>
+      </w:r>
+      <w:proofErr w:type="spellStart"/>
+      <w:r>
+        <w:rPr>
+          <w:rFonts w:ascii="Arial" w:hAnsi="Arial" w:cs="Arial"/>
+          <w:color w:val="000000"/>
+          <w:sz w:val="22"/>
+          <w:szCs w:val="22"/>
+          <w:lang w:val="en"/>
+        </w:rPr>
+        <w:t>myString.charAt</w:t>
+      </w:r>
+      <w:proofErr w:type="spellEnd"/>
+      <w:r>
+        <w:rPr>
+          <w:rFonts w:ascii="Arial" w:hAnsi="Arial" w:cs="Arial"/>
+          <w:color w:val="000000"/>
+          <w:sz w:val="22"/>
+          <w:szCs w:val="22"/>
+          <w:lang w:val="en"/>
+        </w:rPr>
+        <w:t>(0));</w:t>
       </w:r>
     </w:p>
     <w:p>
@@ -6804,15 +9048,93 @@
           <w:lang w:val="en"/>
         </w:rPr>
       </w:pPr>
-      <w:r>
-        <w:rPr>
-          <w:rFonts w:ascii="Arial" w:hAnsi="Arial" w:cs="Arial"/>
-          <w:color w:val="000000"/>
-          <w:sz w:val="22"/>
-          <w:szCs w:val="22"/>
-          <w:lang w:val="en"/>
-        </w:rPr>
-        <w:t>System.out.println(“The last letter is “ + myString.charAt(myString.length()-1));</w:t>
+      <w:proofErr w:type="spellStart"/>
+      <w:r>
+        <w:rPr>
+          <w:rFonts w:ascii="Arial" w:hAnsi="Arial" w:cs="Arial"/>
+          <w:color w:val="000000"/>
+          <w:sz w:val="22"/>
+          <w:szCs w:val="22"/>
+          <w:lang w:val="en"/>
+        </w:rPr>
+        <w:t>System.out.println</w:t>
+      </w:r>
+      <w:proofErr w:type="spellEnd"/>
+      <w:r>
+        <w:rPr>
+          <w:rFonts w:ascii="Arial" w:hAnsi="Arial" w:cs="Arial"/>
+          <w:color w:val="000000"/>
+          <w:sz w:val="22"/>
+          <w:szCs w:val="22"/>
+          <w:lang w:val="en"/>
+        </w:rPr>
+        <w:t xml:space="preserve">(“The last letter is </w:t>
+      </w:r>
+      <w:proofErr w:type="gramStart"/>
+      <w:r>
+        <w:rPr>
+          <w:rFonts w:ascii="Arial" w:hAnsi="Arial" w:cs="Arial"/>
+          <w:color w:val="000000"/>
+          <w:sz w:val="22"/>
+          <w:szCs w:val="22"/>
+          <w:lang w:val="en"/>
+        </w:rPr>
+        <w:t>“ +</w:t>
+      </w:r>
+      <w:proofErr w:type="gramEnd"/>
+      <w:r>
+        <w:rPr>
+          <w:rFonts w:ascii="Arial" w:hAnsi="Arial" w:cs="Arial"/>
+          <w:color w:val="000000"/>
+          <w:sz w:val="22"/>
+          <w:szCs w:val="22"/>
+          <w:lang w:val="en"/>
+        </w:rPr>
+        <w:t xml:space="preserve"> </w:t>
+      </w:r>
+      <w:proofErr w:type="spellStart"/>
+      <w:r>
+        <w:rPr>
+          <w:rFonts w:ascii="Arial" w:hAnsi="Arial" w:cs="Arial"/>
+          <w:color w:val="000000"/>
+          <w:sz w:val="22"/>
+          <w:szCs w:val="22"/>
+          <w:lang w:val="en"/>
+        </w:rPr>
+        <w:t>myString.charAt</w:t>
+      </w:r>
+      <w:proofErr w:type="spellEnd"/>
+      <w:r>
+        <w:rPr>
+          <w:rFonts w:ascii="Arial" w:hAnsi="Arial" w:cs="Arial"/>
+          <w:color w:val="000000"/>
+          <w:sz w:val="22"/>
+          <w:szCs w:val="22"/>
+          <w:lang w:val="en"/>
+        </w:rPr>
+        <w:t>(</w:t>
+      </w:r>
+      <w:proofErr w:type="spellStart"/>
+      <w:r>
+        <w:rPr>
+          <w:rFonts w:ascii="Arial" w:hAnsi="Arial" w:cs="Arial"/>
+          <w:color w:val="000000"/>
+          <w:sz w:val="22"/>
+          <w:szCs w:val="22"/>
+          <w:lang w:val="en"/>
+        </w:rPr>
+        <w:t>myString.length</w:t>
+      </w:r>
+      <w:proofErr w:type="spellEnd"/>
+      <w:r>
+        <w:rPr>
+          <w:rFonts w:ascii="Arial" w:hAnsi="Arial" w:cs="Arial"/>
+          <w:color w:val="000000"/>
+          <w:sz w:val="22"/>
+          <w:szCs w:val="22"/>
+          <w:lang w:val="en"/>
+        </w:rPr>
+        <w:t>()-1));</w:t>
       </w:r>
     </w:p>
     <w:p>
@@ -6876,7 +9198,51 @@
           <w:szCs w:val="22"/>
           <w:lang w:val="en"/>
         </w:rPr>
-        <w:t>“Attempting to access character outside limits of string” means that you are tring to access an index that doesnt exist</w:t>
+        <w:t xml:space="preserve">“Attempting to access character outside limits of string” means that you are </w:t>
+      </w:r>
+      <w:proofErr w:type="spellStart"/>
+      <w:r>
+        <w:rPr>
+          <w:rFonts w:ascii="Arial" w:hAnsi="Arial" w:cs="Arial"/>
+          <w:color w:val="000000"/>
+          <w:sz w:val="22"/>
+          <w:szCs w:val="22"/>
+          <w:lang w:val="en"/>
+        </w:rPr>
+        <w:t>tring</w:t>
+      </w:r>
+      <w:proofErr w:type="spellEnd"/>
+      <w:r>
+        <w:rPr>
+          <w:rFonts w:ascii="Arial" w:hAnsi="Arial" w:cs="Arial"/>
+          <w:color w:val="000000"/>
+          <w:sz w:val="22"/>
+          <w:szCs w:val="22"/>
+          <w:lang w:val="en"/>
+        </w:rPr>
+        <w:t xml:space="preserve"> to access an index that </w:t>
+      </w:r>
+      <w:proofErr w:type="spellStart"/>
+      <w:r>
+        <w:rPr>
+          <w:rFonts w:ascii="Arial" w:hAnsi="Arial" w:cs="Arial"/>
+          <w:color w:val="000000"/>
+          <w:sz w:val="22"/>
+          <w:szCs w:val="22"/>
+          <w:lang w:val="en"/>
+        </w:rPr>
+        <w:t>doesnt</w:t>
+      </w:r>
+      <w:proofErr w:type="spellEnd"/>
+      <w:r>
+        <w:rPr>
+          <w:rFonts w:ascii="Arial" w:hAnsi="Arial" w:cs="Arial"/>
+          <w:color w:val="000000"/>
+          <w:sz w:val="22"/>
+          <w:szCs w:val="22"/>
+          <w:lang w:val="en"/>
+        </w:rPr>
+        <w:t xml:space="preserve"> exist</w:t>
       </w:r>
     </w:p>
     <w:p>
@@ -6918,7 +9284,29 @@
         <w:rPr>
           <w:color w:val="000000"/>
         </w:rPr>
-        <w:t xml:space="preserve">The java string class concat() method combines specified string at the end of this string- </w:t>
+        <w:t xml:space="preserve">The java string class </w:t>
+      </w:r>
+      <w:proofErr w:type="spellStart"/>
+      <w:proofErr w:type="gramStart"/>
+      <w:r>
+        <w:rPr>
+          <w:color w:val="000000"/>
+        </w:rPr>
+        <w:t>concat</w:t>
+      </w:r>
+      <w:proofErr w:type="spellEnd"/>
+      <w:r>
+        <w:rPr>
+          <w:color w:val="000000"/>
+        </w:rPr>
+        <w:t>(</w:t>
+      </w:r>
+      <w:proofErr w:type="gramEnd"/>
+      <w:r>
+        <w:rPr>
+          <w:color w:val="000000"/>
+        </w:rPr>
+        <w:t xml:space="preserve">) method combines specified string at the end of this string- </w:t>
       </w:r>
       <w:hyperlink r:id="rId36" w:history="1">
         <w:r>
@@ -7047,7 +9435,51 @@
           <w:szCs w:val="22"/>
           <w:lang w:val="en"/>
         </w:rPr>
-        <w:t>Use plus sign to concatenate strings or use concat(stringname)</w:t>
+        <w:t xml:space="preserve">Use plus sign to concatenate strings or use </w:t>
+      </w:r>
+      <w:proofErr w:type="spellStart"/>
+      <w:r>
+        <w:rPr>
+          <w:rFonts w:ascii="Arial" w:hAnsi="Arial" w:cs="Arial"/>
+          <w:color w:val="000000"/>
+          <w:sz w:val="22"/>
+          <w:szCs w:val="22"/>
+          <w:lang w:val="en"/>
+        </w:rPr>
+        <w:t>concat</w:t>
+      </w:r>
+      <w:proofErr w:type="spellEnd"/>
+      <w:r>
+        <w:rPr>
+          <w:rFonts w:ascii="Arial" w:hAnsi="Arial" w:cs="Arial"/>
+          <w:color w:val="000000"/>
+          <w:sz w:val="22"/>
+          <w:szCs w:val="22"/>
+          <w:lang w:val="en"/>
+        </w:rPr>
+        <w:t>(</w:t>
+      </w:r>
+      <w:proofErr w:type="spellStart"/>
+      <w:r>
+        <w:rPr>
+          <w:rFonts w:ascii="Arial" w:hAnsi="Arial" w:cs="Arial"/>
+          <w:color w:val="000000"/>
+          <w:sz w:val="22"/>
+          <w:szCs w:val="22"/>
+          <w:lang w:val="en"/>
+        </w:rPr>
+        <w:t>stringname</w:t>
+      </w:r>
+      <w:proofErr w:type="spellEnd"/>
+      <w:r>
+        <w:rPr>
+          <w:rFonts w:ascii="Arial" w:hAnsi="Arial" w:cs="Arial"/>
+          <w:color w:val="000000"/>
+          <w:sz w:val="22"/>
+          <w:szCs w:val="22"/>
+          <w:lang w:val="en"/>
+        </w:rPr>
+        <w:t>)</w:t>
       </w:r>
     </w:p>
     <w:p>
@@ -7159,12 +9591,30 @@
           <w:color w:val="000000"/>
         </w:rPr>
       </w:pPr>
-      <w:r>
-        <w:rPr>
-          <w:rFonts w:ascii="Arial" w:hAnsi="Arial" w:cs="Arial"/>
-          <w:color w:val="000000"/>
-        </w:rPr>
-        <w:t>toLowerCase()</w:t>
+      <w:proofErr w:type="spellStart"/>
+      <w:proofErr w:type="gramStart"/>
+      <w:r>
+        <w:rPr>
+          <w:rFonts w:ascii="Arial" w:hAnsi="Arial" w:cs="Arial"/>
+          <w:color w:val="000000"/>
+        </w:rPr>
+        <w:t>toLowerCase</w:t>
+      </w:r>
+      <w:proofErr w:type="spellEnd"/>
+      <w:r>
+        <w:rPr>
+          <w:rFonts w:ascii="Arial" w:hAnsi="Arial" w:cs="Arial"/>
+          <w:color w:val="000000"/>
+        </w:rPr>
+        <w:t>(</w:t>
+      </w:r>
+      <w:proofErr w:type="gramEnd"/>
+      <w:r>
+        <w:rPr>
+          <w:rFonts w:ascii="Arial" w:hAnsi="Arial" w:cs="Arial"/>
+          <w:color w:val="000000"/>
+        </w:rPr>
+        <w:t>)</w:t>
       </w:r>
     </w:p>
     <w:p>
@@ -7201,12 +9651,30 @@
           <w:color w:val="000000"/>
         </w:rPr>
       </w:pPr>
-      <w:r>
-        <w:rPr>
-          <w:rFonts w:ascii="Arial" w:hAnsi="Arial" w:cs="Arial"/>
-          <w:color w:val="000000"/>
-        </w:rPr>
-        <w:t>toUpperCase()</w:t>
+      <w:proofErr w:type="spellStart"/>
+      <w:proofErr w:type="gramStart"/>
+      <w:r>
+        <w:rPr>
+          <w:rFonts w:ascii="Arial" w:hAnsi="Arial" w:cs="Arial"/>
+          <w:color w:val="000000"/>
+        </w:rPr>
+        <w:t>toUpperCase</w:t>
+      </w:r>
+      <w:proofErr w:type="spellEnd"/>
+      <w:r>
+        <w:rPr>
+          <w:rFonts w:ascii="Arial" w:hAnsi="Arial" w:cs="Arial"/>
+          <w:color w:val="000000"/>
+        </w:rPr>
+        <w:t>(</w:t>
+      </w:r>
+      <w:proofErr w:type="gramEnd"/>
+      <w:r>
+        <w:rPr>
+          <w:rFonts w:ascii="Arial" w:hAnsi="Arial" w:cs="Arial"/>
+          <w:color w:val="000000"/>
+        </w:rPr>
+        <w:t>)</w:t>
       </w:r>
     </w:p>
     <w:p>
@@ -7264,12 +9732,21 @@
           <w:color w:val="000000"/>
         </w:rPr>
       </w:pPr>
-      <w:r>
-        <w:rPr>
-          <w:rFonts w:ascii="Arial" w:hAnsi="Arial" w:cs="Arial"/>
-          <w:color w:val="000000"/>
-        </w:rPr>
-        <w:t>trim()</w:t>
+      <w:proofErr w:type="gramStart"/>
+      <w:r>
+        <w:rPr>
+          <w:rFonts w:ascii="Arial" w:hAnsi="Arial" w:cs="Arial"/>
+          <w:color w:val="000000"/>
+        </w:rPr>
+        <w:t>trim(</w:t>
+      </w:r>
+      <w:proofErr w:type="gramEnd"/>
+      <w:r>
+        <w:rPr>
+          <w:rFonts w:ascii="Arial" w:hAnsi="Arial" w:cs="Arial"/>
+          <w:color w:val="000000"/>
+        </w:rPr>
+        <w:t>)</w:t>
       </w:r>
     </w:p>
     <w:p>
@@ -7384,8 +9861,16 @@
           <w:color w:val="000000"/>
         </w:rPr>
         <w:tab/>
+      </w:r>
+      <w:proofErr w:type="gramStart"/>
+      <w:r>
+        <w:rPr>
+          <w:rFonts w:ascii="Arial" w:hAnsi="Arial" w:cs="Arial"/>
+          <w:color w:val="000000"/>
+        </w:rPr>
         <w:t>“;</w:t>
       </w:r>
+      <w:proofErr w:type="gramEnd"/>
     </w:p>
     <w:p>
       <w:pPr>
@@ -7400,12 +9885,39 @@
           <w:color w:val="000000"/>
         </w:rPr>
       </w:pPr>
-      <w:r>
-        <w:rPr>
-          <w:rFonts w:ascii="Arial" w:hAnsi="Arial" w:cs="Arial"/>
-          <w:color w:val="000000"/>
-        </w:rPr>
-        <w:t>System.out.println(messy.trim());</w:t>
+      <w:proofErr w:type="spellStart"/>
+      <w:r>
+        <w:rPr>
+          <w:rFonts w:ascii="Arial" w:hAnsi="Arial" w:cs="Arial"/>
+          <w:color w:val="000000"/>
+        </w:rPr>
+        <w:t>System.out.println</w:t>
+      </w:r>
+      <w:proofErr w:type="spellEnd"/>
+      <w:r>
+        <w:rPr>
+          <w:rFonts w:ascii="Arial" w:hAnsi="Arial" w:cs="Arial"/>
+          <w:color w:val="000000"/>
+        </w:rPr>
+        <w:t>(</w:t>
+      </w:r>
+      <w:proofErr w:type="spellStart"/>
+      <w:proofErr w:type="gramStart"/>
+      <w:r>
+        <w:rPr>
+          <w:rFonts w:ascii="Arial" w:hAnsi="Arial" w:cs="Arial"/>
+          <w:color w:val="000000"/>
+        </w:rPr>
+        <w:t>messy.trim</w:t>
+      </w:r>
+      <w:proofErr w:type="spellEnd"/>
+      <w:proofErr w:type="gramEnd"/>
+      <w:r>
+        <w:rPr>
+          <w:rFonts w:ascii="Arial" w:hAnsi="Arial" w:cs="Arial"/>
+          <w:color w:val="000000"/>
+        </w:rPr>
+        <w:t>());</w:t>
       </w:r>
     </w:p>
     <w:p>
@@ -7470,7 +9982,23 @@
           <w:color w:val="000000"/>
         </w:rPr>
         <w:tab/>
-        <w:t>\n“;</w:t>
+        <w:t>\</w:t>
+      </w:r>
+      <w:proofErr w:type="gramStart"/>
+      <w:r>
+        <w:rPr>
+          <w:rFonts w:ascii="Arial" w:hAnsi="Arial" w:cs="Arial"/>
+          <w:color w:val="000000"/>
+        </w:rPr>
+        <w:t>n“</w:t>
+      </w:r>
+      <w:proofErr w:type="gramEnd"/>
+      <w:r>
+        <w:rPr>
+          <w:rFonts w:ascii="Arial" w:hAnsi="Arial" w:cs="Arial"/>
+          <w:color w:val="000000"/>
+        </w:rPr>
+        <w:t>;</w:t>
       </w:r>
     </w:p>
     <w:p>
@@ -7486,12 +10014,39 @@
           <w:color w:val="000000"/>
         </w:rPr>
       </w:pPr>
-      <w:r>
-        <w:rPr>
-          <w:rFonts w:ascii="Arial" w:hAnsi="Arial" w:cs="Arial"/>
-          <w:color w:val="000000"/>
-        </w:rPr>
-        <w:t>System.out.println(messy.trim());</w:t>
+      <w:proofErr w:type="spellStart"/>
+      <w:r>
+        <w:rPr>
+          <w:rFonts w:ascii="Arial" w:hAnsi="Arial" w:cs="Arial"/>
+          <w:color w:val="000000"/>
+        </w:rPr>
+        <w:t>System.out.println</w:t>
+      </w:r>
+      <w:proofErr w:type="spellEnd"/>
+      <w:r>
+        <w:rPr>
+          <w:rFonts w:ascii="Arial" w:hAnsi="Arial" w:cs="Arial"/>
+          <w:color w:val="000000"/>
+        </w:rPr>
+        <w:t>(</w:t>
+      </w:r>
+      <w:proofErr w:type="spellStart"/>
+      <w:proofErr w:type="gramStart"/>
+      <w:r>
+        <w:rPr>
+          <w:rFonts w:ascii="Arial" w:hAnsi="Arial" w:cs="Arial"/>
+          <w:color w:val="000000"/>
+        </w:rPr>
+        <w:t>messy.trim</w:t>
+      </w:r>
+      <w:proofErr w:type="spellEnd"/>
+      <w:proofErr w:type="gramEnd"/>
+      <w:r>
+        <w:rPr>
+          <w:rFonts w:ascii="Arial" w:hAnsi="Arial" w:cs="Arial"/>
+          <w:color w:val="000000"/>
+        </w:rPr>
+        <w:t>());</w:t>
       </w:r>
     </w:p>
     <w:p>
@@ -7507,12 +10062,21 @@
           <w:color w:val="000000"/>
         </w:rPr>
       </w:pPr>
-      <w:r>
-        <w:rPr>
-          <w:rFonts w:ascii="Arial" w:hAnsi="Arial" w:cs="Arial"/>
-          <w:color w:val="000000"/>
-        </w:rPr>
-        <w:t>Wont print out an extra line</w:t>
+      <w:proofErr w:type="gramStart"/>
+      <w:r>
+        <w:rPr>
+          <w:rFonts w:ascii="Arial" w:hAnsi="Arial" w:cs="Arial"/>
+          <w:color w:val="000000"/>
+        </w:rPr>
+        <w:t>Wont</w:t>
+      </w:r>
+      <w:proofErr w:type="gramEnd"/>
+      <w:r>
+        <w:rPr>
+          <w:rFonts w:ascii="Arial" w:hAnsi="Arial" w:cs="Arial"/>
+          <w:color w:val="000000"/>
+        </w:rPr>
+        <w:t xml:space="preserve"> print out an extra line</w:t>
       </w:r>
     </w:p>
     <w:p>
@@ -7753,15 +10317,27 @@
           <w:lang w:val="en"/>
         </w:rPr>
       </w:pPr>
-      <w:r>
-        <w:rPr>
-          <w:rFonts w:ascii="Arial" w:hAnsi="Arial" w:cs="Arial"/>
-          <w:color w:val="000000"/>
-          <w:sz w:val="22"/>
-          <w:szCs w:val="22"/>
-          <w:lang w:val="en"/>
-        </w:rPr>
-        <w:t>!= not equal to</w:t>
+      <w:proofErr w:type="gramStart"/>
+      <w:r>
+        <w:rPr>
+          <w:rFonts w:ascii="Arial" w:hAnsi="Arial" w:cs="Arial"/>
+          <w:color w:val="000000"/>
+          <w:sz w:val="22"/>
+          <w:szCs w:val="22"/>
+          <w:lang w:val="en"/>
+        </w:rPr>
+        <w:t>!=</w:t>
+      </w:r>
+      <w:proofErr w:type="gramEnd"/>
+      <w:r>
+        <w:rPr>
+          <w:rFonts w:ascii="Arial" w:hAnsi="Arial" w:cs="Arial"/>
+          <w:color w:val="000000"/>
+          <w:sz w:val="22"/>
+          <w:szCs w:val="22"/>
+          <w:lang w:val="en"/>
+        </w:rPr>
+        <w:t xml:space="preserve"> not equal to</w:t>
       </w:r>
     </w:p>
     <w:p>
@@ -7842,7 +10418,29 @@
           <w:szCs w:val="22"/>
           <w:lang w:val="en"/>
         </w:rPr>
-        <w:t>True if at least one of the boolean operands is true, otherwise false</w:t>
+        <w:t xml:space="preserve">True if at least one of the </w:t>
+      </w:r>
+      <w:proofErr w:type="spellStart"/>
+      <w:r>
+        <w:rPr>
+          <w:rFonts w:ascii="Arial" w:hAnsi="Arial" w:cs="Arial"/>
+          <w:color w:val="000000"/>
+          <w:sz w:val="22"/>
+          <w:szCs w:val="22"/>
+          <w:lang w:val="en"/>
+        </w:rPr>
+        <w:t>boolean</w:t>
+      </w:r>
+      <w:proofErr w:type="spellEnd"/>
+      <w:r>
+        <w:rPr>
+          <w:rFonts w:ascii="Arial" w:hAnsi="Arial" w:cs="Arial"/>
+          <w:color w:val="000000"/>
+          <w:sz w:val="22"/>
+          <w:szCs w:val="22"/>
+          <w:lang w:val="en"/>
+        </w:rPr>
+        <w:t xml:space="preserve"> operands is true, otherwise false</w:t>
       </w:r>
     </w:p>
     <w:p>
@@ -8180,15 +10778,37 @@
           <w:szCs w:val="22"/>
         </w:rPr>
       </w:pPr>
-      <w:r>
-        <w:rPr>
-          <w:rFonts w:ascii="Arial" w:hAnsi="Arial" w:cs="Arial"/>
-          <w:color w:val="000000"/>
-          <w:sz w:val="22"/>
-          <w:szCs w:val="22"/>
-        </w:rPr>
-        <w:t>System.out.println(“Passed”);</w:t>
-      </w:r>
+      <w:proofErr w:type="spellStart"/>
+      <w:r>
+        <w:rPr>
+          <w:rFonts w:ascii="Arial" w:hAnsi="Arial" w:cs="Arial"/>
+          <w:color w:val="000000"/>
+          <w:sz w:val="22"/>
+          <w:szCs w:val="22"/>
+        </w:rPr>
+        <w:t>System.out.println</w:t>
+      </w:r>
+      <w:proofErr w:type="spellEnd"/>
+      <w:r>
+        <w:rPr>
+          <w:rFonts w:ascii="Arial" w:hAnsi="Arial" w:cs="Arial"/>
+          <w:color w:val="000000"/>
+          <w:sz w:val="22"/>
+          <w:szCs w:val="22"/>
+        </w:rPr>
+        <w:t>(“Passed”</w:t>
+      </w:r>
+      <w:proofErr w:type="gramStart"/>
+      <w:r>
+        <w:rPr>
+          <w:rFonts w:ascii="Arial" w:hAnsi="Arial" w:cs="Arial"/>
+          <w:color w:val="000000"/>
+          <w:sz w:val="22"/>
+          <w:szCs w:val="22"/>
+        </w:rPr>
+        <w:t>);</w:t>
+      </w:r>
+      <w:proofErr w:type="gramEnd"/>
     </w:p>
     <w:p>
       <w:pPr>
@@ -8234,6 +10854,7 @@
           <w:lang w:val="en"/>
         </w:rPr>
       </w:pPr>
+      <w:proofErr w:type="gramStart"/>
       <w:r>
         <w:rPr>
           <w:rFonts w:ascii="Arial" w:hAnsi="Arial" w:cs="Arial"/>
@@ -8244,8 +10865,9 @@
           <w:szCs w:val="22"/>
           <w:lang w:val="en"/>
         </w:rPr>
-        <w:t xml:space="preserve">Two way selection structure: if/else </w:t>
-      </w:r>
+        <w:t>Two way</w:t>
+      </w:r>
+      <w:proofErr w:type="gramEnd"/>
       <w:r>
         <w:rPr>
           <w:rFonts w:ascii="Arial" w:hAnsi="Arial" w:cs="Arial"/>
@@ -8256,6 +10878,18 @@
           <w:szCs w:val="22"/>
           <w:lang w:val="en"/>
         </w:rPr>
+        <w:t xml:space="preserve"> selection structure: if/else </w:t>
+      </w:r>
+      <w:r>
+        <w:rPr>
+          <w:rFonts w:ascii="Arial" w:hAnsi="Arial" w:cs="Arial"/>
+          <w:b/>
+          <w:bCs/>
+          <w:color w:val="000000"/>
+          <w:sz w:val="22"/>
+          <w:szCs w:val="22"/>
+          <w:lang w:val="en"/>
+        </w:rPr>
         <w:t>and multiway if</w:t>
       </w:r>
     </w:p>
@@ -8358,16 +10992,40 @@
           <w:lang w:val="en"/>
         </w:rPr>
       </w:pPr>
-      <w:r>
-        <w:rPr>
-          <w:rFonts w:ascii="Arial" w:hAnsi="Arial" w:cs="Arial"/>
-          <w:color w:val="000000"/>
-          <w:sz w:val="22"/>
-          <w:szCs w:val="22"/>
-          <w:lang w:val="en"/>
-        </w:rPr>
-        <w:t>System.out.println(“Come to office hours”);</w:t>
-      </w:r>
+      <w:proofErr w:type="spellStart"/>
+      <w:r>
+        <w:rPr>
+          <w:rFonts w:ascii="Arial" w:hAnsi="Arial" w:cs="Arial"/>
+          <w:color w:val="000000"/>
+          <w:sz w:val="22"/>
+          <w:szCs w:val="22"/>
+          <w:lang w:val="en"/>
+        </w:rPr>
+        <w:t>System.out.println</w:t>
+      </w:r>
+      <w:proofErr w:type="spellEnd"/>
+      <w:r>
+        <w:rPr>
+          <w:rFonts w:ascii="Arial" w:hAnsi="Arial" w:cs="Arial"/>
+          <w:color w:val="000000"/>
+          <w:sz w:val="22"/>
+          <w:szCs w:val="22"/>
+          <w:lang w:val="en"/>
+        </w:rPr>
+        <w:t>(“Come to office hours”</w:t>
+      </w:r>
+      <w:proofErr w:type="gramStart"/>
+      <w:r>
+        <w:rPr>
+          <w:rFonts w:ascii="Arial" w:hAnsi="Arial" w:cs="Arial"/>
+          <w:color w:val="000000"/>
+          <w:sz w:val="22"/>
+          <w:szCs w:val="22"/>
+          <w:lang w:val="en"/>
+        </w:rPr>
+        <w:t>);</w:t>
+      </w:r>
+      <w:proofErr w:type="gramEnd"/>
     </w:p>
     <w:p>
       <w:pPr>
@@ -8466,16 +11124,40 @@
           <w:lang w:val="en"/>
         </w:rPr>
       </w:pPr>
-      <w:r>
-        <w:rPr>
-          <w:rFonts w:ascii="Arial" w:hAnsi="Arial" w:cs="Arial"/>
-          <w:color w:val="000000"/>
-          <w:sz w:val="22"/>
-          <w:szCs w:val="22"/>
-          <w:lang w:val="en"/>
-        </w:rPr>
-        <w:t>System.out.println(“Passed”);</w:t>
-      </w:r>
+      <w:proofErr w:type="spellStart"/>
+      <w:r>
+        <w:rPr>
+          <w:rFonts w:ascii="Arial" w:hAnsi="Arial" w:cs="Arial"/>
+          <w:color w:val="000000"/>
+          <w:sz w:val="22"/>
+          <w:szCs w:val="22"/>
+          <w:lang w:val="en"/>
+        </w:rPr>
+        <w:t>System.out.println</w:t>
+      </w:r>
+      <w:proofErr w:type="spellEnd"/>
+      <w:r>
+        <w:rPr>
+          <w:rFonts w:ascii="Arial" w:hAnsi="Arial" w:cs="Arial"/>
+          <w:color w:val="000000"/>
+          <w:sz w:val="22"/>
+          <w:szCs w:val="22"/>
+          <w:lang w:val="en"/>
+        </w:rPr>
+        <w:t>(“Passed”</w:t>
+      </w:r>
+      <w:proofErr w:type="gramStart"/>
+      <w:r>
+        <w:rPr>
+          <w:rFonts w:ascii="Arial" w:hAnsi="Arial" w:cs="Arial"/>
+          <w:color w:val="000000"/>
+          <w:sz w:val="22"/>
+          <w:szCs w:val="22"/>
+          <w:lang w:val="en"/>
+        </w:rPr>
+        <w:t>);</w:t>
+      </w:r>
+      <w:proofErr w:type="gramEnd"/>
     </w:p>
     <w:p>
       <w:pPr>
@@ -8959,7 +11641,29 @@
           <w:szCs w:val="22"/>
           <w:lang w:val="en"/>
         </w:rPr>
-        <w:t>Need to check for space in the class first, then check if they have the prereqs to take the class</w:t>
+        <w:t xml:space="preserve">Need to check for space in the class first, then check if they have the </w:t>
+      </w:r>
+      <w:proofErr w:type="spellStart"/>
+      <w:r>
+        <w:rPr>
+          <w:rFonts w:ascii="Arial" w:hAnsi="Arial" w:cs="Arial"/>
+          <w:color w:val="000000"/>
+          <w:sz w:val="22"/>
+          <w:szCs w:val="22"/>
+          <w:lang w:val="en"/>
+        </w:rPr>
+        <w:t>prereqs</w:t>
+      </w:r>
+      <w:proofErr w:type="spellEnd"/>
+      <w:r>
+        <w:rPr>
+          <w:rFonts w:ascii="Arial" w:hAnsi="Arial" w:cs="Arial"/>
+          <w:color w:val="000000"/>
+          <w:sz w:val="22"/>
+          <w:szCs w:val="22"/>
+          <w:lang w:val="en"/>
+        </w:rPr>
+        <w:t xml:space="preserve"> to take the class</w:t>
       </w:r>
     </w:p>
     <w:p>
@@ -9443,7 +12147,23 @@
           <w:rFonts w:ascii="Arial" w:hAnsi="Arial" w:cs="Arial"/>
           <w:color w:val="000000"/>
         </w:rPr>
-        <w:t xml:space="preserve">ex) the switch “testExpression” is </w:t>
+        <w:t>ex) the switch “</w:t>
+      </w:r>
+      <w:proofErr w:type="spellStart"/>
+      <w:r>
+        <w:rPr>
+          <w:rFonts w:ascii="Arial" w:hAnsi="Arial" w:cs="Arial"/>
+          <w:color w:val="000000"/>
+        </w:rPr>
+        <w:t>testExpression</w:t>
+      </w:r>
+      <w:proofErr w:type="spellEnd"/>
+      <w:r>
+        <w:rPr>
+          <w:rFonts w:ascii="Arial" w:hAnsi="Arial" w:cs="Arial"/>
+          <w:color w:val="000000"/>
+        </w:rPr>
+        <w:t xml:space="preserve">” is </w:t>
       </w:r>
       <w:r>
         <w:rPr>
@@ -9520,7 +12240,23 @@
           <w:rFonts w:ascii="Arial" w:hAnsi="Arial" w:cs="Arial"/>
           <w:color w:val="000000"/>
         </w:rPr>
-        <w:t>Execution stops when a break statement is reached or the end of the switch statement is reached</w:t>
+        <w:t xml:space="preserve">Execution stops when a break statement is </w:t>
+      </w:r>
+      <w:proofErr w:type="gramStart"/>
+      <w:r>
+        <w:rPr>
+          <w:rFonts w:ascii="Arial" w:hAnsi="Arial" w:cs="Arial"/>
+          <w:color w:val="000000"/>
+        </w:rPr>
+        <w:t>reached</w:t>
+      </w:r>
+      <w:proofErr w:type="gramEnd"/>
+      <w:r>
+        <w:rPr>
+          <w:rFonts w:ascii="Arial" w:hAnsi="Arial" w:cs="Arial"/>
+          <w:color w:val="000000"/>
+        </w:rPr>
+        <w:t xml:space="preserve"> or the end of the switch statement is reached</w:t>
       </w:r>
     </w:p>
     <w:p>
@@ -9811,7 +12547,29 @@
           <w:szCs w:val="22"/>
           <w:lang w:val="en"/>
         </w:rPr>
-        <w:t>Use an if statement when you need to test for boolean conditions</w:t>
+        <w:t xml:space="preserve">Use an if statement when you need to test for </w:t>
+      </w:r>
+      <w:proofErr w:type="spellStart"/>
+      <w:r>
+        <w:rPr>
+          <w:rFonts w:ascii="Arial" w:hAnsi="Arial" w:cs="Arial"/>
+          <w:color w:val="000000"/>
+          <w:sz w:val="22"/>
+          <w:szCs w:val="22"/>
+          <w:lang w:val="en"/>
+        </w:rPr>
+        <w:t>boolean</w:t>
+      </w:r>
+      <w:proofErr w:type="spellEnd"/>
+      <w:r>
+        <w:rPr>
+          <w:rFonts w:ascii="Arial" w:hAnsi="Arial" w:cs="Arial"/>
+          <w:color w:val="000000"/>
+          <w:sz w:val="22"/>
+          <w:szCs w:val="22"/>
+          <w:lang w:val="en"/>
+        </w:rPr>
+        <w:t xml:space="preserve"> conditions</w:t>
       </w:r>
     </w:p>
     <w:p>
@@ -9838,7 +12596,29 @@
           <w:szCs w:val="22"/>
           <w:lang w:val="en"/>
         </w:rPr>
-        <w:t>Use a switch statement in situations where matching a constant value of type char or int</w:t>
+        <w:t xml:space="preserve">Use a switch statement in situations </w:t>
+      </w:r>
+      <w:proofErr w:type="gramStart"/>
+      <w:r>
+        <w:rPr>
+          <w:rFonts w:ascii="Arial" w:hAnsi="Arial" w:cs="Arial"/>
+          <w:color w:val="000000"/>
+          <w:sz w:val="22"/>
+          <w:szCs w:val="22"/>
+          <w:lang w:val="en"/>
+        </w:rPr>
+        <w:t>where</w:t>
+      </w:r>
+      <w:proofErr w:type="gramEnd"/>
+      <w:r>
+        <w:rPr>
+          <w:rFonts w:ascii="Arial" w:hAnsi="Arial" w:cs="Arial"/>
+          <w:color w:val="000000"/>
+          <w:sz w:val="22"/>
+          <w:szCs w:val="22"/>
+          <w:lang w:val="en"/>
+        </w:rPr>
+        <w:t xml:space="preserve"> matching a constant value of type char or int</w:t>
       </w:r>
     </w:p>
     <w:p>
@@ -9869,7 +12649,33 @@
           <w:szCs w:val="22"/>
           <w:lang w:val="en"/>
         </w:rPr>
-        <w:t>You cannot use boolean statements in switch and case statements</w:t>
+        <w:t xml:space="preserve">You cannot use </w:t>
+      </w:r>
+      <w:proofErr w:type="spellStart"/>
+      <w:r>
+        <w:rPr>
+          <w:rFonts w:ascii="Arial" w:hAnsi="Arial" w:cs="Arial"/>
+          <w:b/>
+          <w:bCs/>
+          <w:color w:val="000000"/>
+          <w:sz w:val="22"/>
+          <w:szCs w:val="22"/>
+          <w:lang w:val="en"/>
+        </w:rPr>
+        <w:t>boolean</w:t>
+      </w:r>
+      <w:proofErr w:type="spellEnd"/>
+      <w:r>
+        <w:rPr>
+          <w:rFonts w:ascii="Arial" w:hAnsi="Arial" w:cs="Arial"/>
+          <w:b/>
+          <w:bCs/>
+          <w:color w:val="000000"/>
+          <w:sz w:val="22"/>
+          <w:szCs w:val="22"/>
+          <w:lang w:val="en"/>
+        </w:rPr>
+        <w:t xml:space="preserve"> statements in switch and case statements</w:t>
       </w:r>
     </w:p>
     <w:p>

</xml_diff>